<commit_message>
Added methodology & improved the model generation code
</commit_message>
<xml_diff>
--- a/AI for Research.docx
+++ b/AI for Research.docx
@@ -17,6 +17,12 @@
     </w:p>
     <w:sdt>
       <w:sdtPr>
+        <w:rPr>
+          <w:rFonts w:asciiTheme="minorHAnsi" w:eastAsiaTheme="minorHAnsi" w:hAnsiTheme="minorHAnsi" w:cstheme="minorBidi"/>
+          <w:color w:val="auto"/>
+          <w:sz w:val="22"/>
+          <w:szCs w:val="22"/>
+        </w:rPr>
         <w:id w:val="1180085460"/>
         <w:docPartObj>
           <w:docPartGallery w:val="Table of Contents"/>
@@ -25,13 +31,9 @@
       </w:sdtPr>
       <w:sdtEndPr>
         <w:rPr>
-          <w:rFonts w:asciiTheme="minorHAnsi" w:eastAsiaTheme="minorHAnsi" w:hAnsiTheme="minorHAnsi" w:cstheme="minorBidi"/>
           <w:b/>
           <w:bCs/>
           <w:noProof/>
-          <w:color w:val="auto"/>
-          <w:sz w:val="22"/>
-          <w:szCs w:val="22"/>
         </w:rPr>
       </w:sdtEndPr>
       <w:sdtContent>
@@ -370,6 +372,7 @@
           <w:id w:val="568159522"/>
           <w:citation/>
         </w:sdtPr>
+        <w:sdtEndPr/>
         <w:sdtContent>
           <w:r>
             <w:fldChar w:fldCharType="begin"/>
@@ -420,15 +423,7 @@
         <w:t>In a study conducted in 2019 by</w:t>
       </w:r>
       <w:r>
-        <w:t xml:space="preserve"> Krystyna </w:t>
-      </w:r>
-      <w:proofErr w:type="spellStart"/>
-      <w:r>
-        <w:t>Jarek</w:t>
-      </w:r>
-      <w:proofErr w:type="spellEnd"/>
-      <w:r>
-        <w:t xml:space="preserve"> and Grzegorz Mazurek</w:t>
+        <w:t xml:space="preserve"> Krystyna Jarek and Grzegorz Mazurek</w:t>
       </w:r>
       <w:r>
         <w:t xml:space="preserve">, applications of AI in marketing are: Voice processing technologies </w:t>
@@ -511,6 +506,38 @@
       <w:r>
         <w:t>.</w:t>
       </w:r>
+      <w:sdt>
+        <w:sdtPr>
+          <w:id w:val="-1579971197"/>
+          <w:citation/>
+        </w:sdtPr>
+        <w:sdtContent>
+          <w:r>
+            <w:fldChar w:fldCharType="begin"/>
+          </w:r>
+          <w:r>
+            <w:instrText xml:space="preserve"> CITATION Jar19 \l 1033 </w:instrText>
+          </w:r>
+          <w:r>
+            <w:fldChar w:fldCharType="separate"/>
+          </w:r>
+          <w:r>
+            <w:rPr>
+              <w:noProof/>
+            </w:rPr>
+            <w:t xml:space="preserve"> </w:t>
+          </w:r>
+          <w:r>
+            <w:rPr>
+              <w:noProof/>
+            </w:rPr>
+            <w:t>(Jarek &amp; Mazurek, 2019)</w:t>
+          </w:r>
+          <w:r>
+            <w:fldChar w:fldCharType="end"/>
+          </w:r>
+        </w:sdtContent>
+      </w:sdt>
     </w:p>
     <w:p>
       <w:pPr>
@@ -522,7 +549,7 @@
     </w:p>
     <w:p>
       <w:pPr>
-        <w:spacing w:line="480" w:lineRule="auto"/>
+        <w:pStyle w:val="Heading1"/>
       </w:pPr>
       <w:r>
         <w:lastRenderedPageBreak/>
@@ -534,15 +561,84 @@
         <w:spacing w:line="480" w:lineRule="auto"/>
       </w:pPr>
       <w:r>
+        <w:t xml:space="preserve">As for the methodology of this paper, </w:t>
+      </w:r>
+      <w:r>
+        <w:t xml:space="preserve">the tutorial provided in visualstudiomagazine will be used </w:t>
+      </w:r>
+      <w:sdt>
+        <w:sdtPr>
+          <w:id w:val="-117220814"/>
+          <w:citation/>
+        </w:sdtPr>
+        <w:sdtContent>
+          <w:r>
+            <w:fldChar w:fldCharType="begin"/>
+          </w:r>
+          <w:r>
+            <w:instrText xml:space="preserve"> CITATION Jam18 \l 1033 </w:instrText>
+          </w:r>
+          <w:r>
+            <w:fldChar w:fldCharType="separate"/>
+          </w:r>
+          <w:r>
+            <w:rPr>
+              <w:noProof/>
+            </w:rPr>
+            <w:t>(James, 2018)</w:t>
+          </w:r>
+          <w:r>
+            <w:fldChar w:fldCharType="end"/>
+          </w:r>
+        </w:sdtContent>
+      </w:sdt>
+      <w:r>
+        <w:t xml:space="preserve">. </w:t>
+      </w:r>
+      <w:r>
+        <w:t xml:space="preserve">The tutorial uses the Python 3 programming language. </w:t>
+      </w:r>
+      <w:r>
+        <w:t>The given script uses Keras and Tensorflow to analyze a set of movie reviews from IMDB. The model will be able to recognize 200,000 unique words (Changed from the suggested 20,000). The model will limit reviews to have</w:t>
+      </w:r>
+      <w:r>
+        <w:t xml:space="preserve"> a maximum of</w:t>
+      </w:r>
+      <w:r>
+        <w:t xml:space="preserve"> 100,000 words in it (Changed from the suggested 80)</w:t>
+      </w:r>
+      <w:r>
+        <w:t>, if the review will have less than 100,000 words in it, empty padding will be added to meet the standardized review format of having 100,000 words. The embedded vector length will be 500 (The higher bound of suggested common use)</w:t>
+      </w:r>
+      <w:r>
+        <w:t xml:space="preserve">. The produced model will then be locally saved, and two programs that can make use of this model will be created. One of the programs will ask the user to input a review, afterwards the model will try to </w:t>
+      </w:r>
+      <w:r>
+        <w:t>predict what score the review would give. The second program will be able to take in multiple reviews and then display relevant data about the given reviews.</w:t>
+      </w:r>
+      <w:r>
+        <w:t xml:space="preserve"> </w:t>
+      </w:r>
+    </w:p>
+    <w:p>
+      <w:r>
         <w:br w:type="page"/>
       </w:r>
     </w:p>
     <w:p>
       <w:pPr>
         <w:spacing w:line="480" w:lineRule="auto"/>
-      </w:pPr>
-      <w:r>
-        <w:lastRenderedPageBreak/>
+        <w:rPr>
+          <w:color w:val="FF0000"/>
+          <w:u w:val="single"/>
+        </w:rPr>
+      </w:pPr>
+    </w:p>
+    <w:p>
+      <w:pPr>
+        <w:spacing w:line="480" w:lineRule="auto"/>
+      </w:pPr>
+      <w:r>
         <w:t>Results</w:t>
       </w:r>
     </w:p>
@@ -575,12 +671,10 @@
       <w:pPr>
         <w:spacing w:line="480" w:lineRule="auto"/>
       </w:pPr>
-      <w:proofErr w:type="gramStart"/>
       <w:r>
         <w:lastRenderedPageBreak/>
         <w:t>Log Book</w:t>
       </w:r>
-      <w:proofErr w:type="gramEnd"/>
     </w:p>
     <w:p>
       <w:pPr>
@@ -674,15 +768,7 @@
         <w:spacing w:line="480" w:lineRule="auto"/>
       </w:pPr>
       <w:r>
-        <w:t xml:space="preserve">My mentor provided me with a reference of where I should start trying to achieve my goal, “Python for NLP: Word Embeddings for Deep Learning in </w:t>
-      </w:r>
-      <w:proofErr w:type="spellStart"/>
-      <w:r>
-        <w:t>Keras</w:t>
-      </w:r>
-      <w:proofErr w:type="spellEnd"/>
-      <w:r>
-        <w:t>”</w:t>
+        <w:t>My mentor provided me with a reference of where I should start trying to achieve my goal, “Python for NLP: Word Embeddings for Deep Learning in Keras”</w:t>
       </w:r>
     </w:p>
     <w:p>
@@ -692,20 +778,19 @@
     </w:p>
     <w:sdt>
       <w:sdtPr>
+        <w:rPr>
+          <w:rFonts w:asciiTheme="minorHAnsi" w:eastAsiaTheme="minorHAnsi" w:hAnsiTheme="minorHAnsi" w:cstheme="minorBidi"/>
+          <w:color w:val="auto"/>
+          <w:sz w:val="22"/>
+          <w:szCs w:val="22"/>
+        </w:rPr>
         <w:id w:val="478114929"/>
         <w:docPartObj>
           <w:docPartGallery w:val="Bibliographies"/>
           <w:docPartUnique/>
         </w:docPartObj>
       </w:sdtPr>
-      <w:sdtEndPr>
-        <w:rPr>
-          <w:rFonts w:asciiTheme="minorHAnsi" w:eastAsiaTheme="minorHAnsi" w:hAnsiTheme="minorHAnsi" w:cstheme="minorBidi"/>
-          <w:color w:val="auto"/>
-          <w:sz w:val="22"/>
-          <w:szCs w:val="22"/>
-        </w:rPr>
-      </w:sdtEndPr>
+      <w:sdtEndPr/>
       <w:sdtContent>
         <w:p>
           <w:pPr>
@@ -720,6 +805,7 @@
             <w:id w:val="111145805"/>
             <w:bibliography/>
           </w:sdtPr>
+          <w:sdtEndPr/>
           <w:sdtContent>
             <w:p>
               <w:pPr>
@@ -739,6 +825,55 @@
               <w:r>
                 <w:fldChar w:fldCharType="separate"/>
               </w:r>
+              <w:r>
+                <w:rPr>
+                  <w:noProof/>
+                </w:rPr>
+                <w:t xml:space="preserve">James, M., 2018. </w:t>
+              </w:r>
+              <w:r>
+                <w:rPr>
+                  <w:i/>
+                  <w:iCs/>
+                  <w:noProof/>
+                </w:rPr>
+                <w:t xml:space="preserve">visualstudiomagazine. </w:t>
+              </w:r>
+              <w:r>
+                <w:rPr>
+                  <w:noProof/>
+                </w:rPr>
+                <w:t xml:space="preserve">[Online] </w:t>
+              </w:r>
+              <w:r>
+                <w:rPr>
+                  <w:noProof/>
+                </w:rPr>
+                <w:br/>
+                <w:t xml:space="preserve">Available at: </w:t>
+              </w:r>
+              <w:r>
+                <w:rPr>
+                  <w:noProof/>
+                  <w:u w:val="single"/>
+                </w:rPr>
+                <w:t>https://visualstudiomagazine.com/articles/2018/11/01/sentiment-analysis-using-keras.aspx</w:t>
+              </w:r>
+              <w:r>
+                <w:rPr>
+                  <w:noProof/>
+                </w:rPr>
+                <w:br/>
+                <w:t>[Accessed 5 28 2020].</w:t>
+              </w:r>
+            </w:p>
+            <w:p>
+              <w:pPr>
+                <w:pStyle w:val="Bibliography"/>
+                <w:rPr>
+                  <w:noProof/>
+                </w:rPr>
+              </w:pPr>
               <w:r>
                 <w:rPr>
                   <w:noProof/>
@@ -1722,11 +1857,33 @@
     <b:Publisher>Research Gate</b:Publisher>
     <b:RefOrder>1</b:RefOrder>
   </b:Source>
+  <b:Source>
+    <b:Tag>Jam18</b:Tag>
+    <b:SourceType>InternetSite</b:SourceType>
+    <b:Guid>{F3469142-AFE7-49BD-93B7-47AC9B3B8201}</b:Guid>
+    <b:Author>
+      <b:Author>
+        <b:NameList>
+          <b:Person>
+            <b:Last>James</b:Last>
+            <b:First>McCaffery</b:First>
+          </b:Person>
+        </b:NameList>
+      </b:Author>
+    </b:Author>
+    <b:Title>visualstudiomagazine</b:Title>
+    <b:Year>2018</b:Year>
+    <b:YearAccessed>2020</b:YearAccessed>
+    <b:MonthAccessed>28</b:MonthAccessed>
+    <b:DayAccessed>5</b:DayAccessed>
+    <b:URL>https://visualstudiomagazine.com/articles/2018/11/01/sentiment-analysis-using-keras.aspx</b:URL>
+    <b:RefOrder>2</b:RefOrder>
+  </b:Source>
 </b:Sources>
 </file>
 
 <file path=customXml/itemProps1.xml><?xml version="1.0" encoding="utf-8"?>
-<ds:datastoreItem xmlns:ds="http://schemas.openxmlformats.org/officeDocument/2006/customXml" ds:itemID="{04F7AEB1-B56F-4748-9C93-54307CF7D56E}">
+<ds:datastoreItem xmlns:ds="http://schemas.openxmlformats.org/officeDocument/2006/customXml" ds:itemID="{FD43D10E-3F0B-4002-A490-D43348F8B1FD}">
   <ds:schemaRefs>
     <ds:schemaRef ds:uri="http://schemas.openxmlformats.org/officeDocument/2006/bibliography"/>
   </ds:schemaRefs>

</xml_diff>

<commit_message>
Refined methodology, started results
</commit_message>
<xml_diff>
--- a/AI for Research.docx
+++ b/AI for Research.docx
@@ -423,7 +423,15 @@
         <w:t>In a study conducted in 2019 by</w:t>
       </w:r>
       <w:r>
-        <w:t xml:space="preserve"> Krystyna Jarek and Grzegorz Mazurek</w:t>
+        <w:t xml:space="preserve"> Krystyna </w:t>
+      </w:r>
+      <w:proofErr w:type="spellStart"/>
+      <w:r>
+        <w:t>Jarek</w:t>
+      </w:r>
+      <w:proofErr w:type="spellEnd"/>
+      <w:r>
+        <w:t xml:space="preserve"> and Grzegorz Mazurek</w:t>
       </w:r>
       <w:r>
         <w:t xml:space="preserve">, applications of AI in marketing are: Voice processing technologies </w:t>
@@ -511,6 +519,7 @@
           <w:id w:val="-1579971197"/>
           <w:citation/>
         </w:sdtPr>
+        <w:sdtEndPr/>
         <w:sdtContent>
           <w:r>
             <w:fldChar w:fldCharType="begin"/>
@@ -561,14 +570,11 @@
         <w:spacing w:line="480" w:lineRule="auto"/>
       </w:pPr>
       <w:r>
-        <w:t xml:space="preserve">As for the methodology of this paper, </w:t>
-      </w:r>
-      <w:r>
-        <w:t xml:space="preserve">the tutorial provided in visualstudiomagazine will be used </w:t>
+        <w:t xml:space="preserve">This paper will closely follow a tutorial provided by visualstudiomagazine </w:t>
       </w:r>
       <w:sdt>
         <w:sdtPr>
-          <w:id w:val="-117220814"/>
+          <w:id w:val="-1812865284"/>
           <w:citation/>
         </w:sdtPr>
         <w:sdtContent>
@@ -593,53 +599,93 @@
         </w:sdtContent>
       </w:sdt>
       <w:r>
-        <w:t xml:space="preserve">. </w:t>
-      </w:r>
-      <w:r>
-        <w:t xml:space="preserve">The tutorial uses the Python 3 programming language. </w:t>
-      </w:r>
-      <w:r>
-        <w:t>The given script uses Keras and Tensorflow to analyze a set of movie reviews from IMDB. The model will be able to recognize 200,000 unique words (Changed from the suggested 20,000). The model will limit reviews to have</w:t>
-      </w:r>
-      <w:r>
-        <w:t xml:space="preserve"> a maximum of</w:t>
-      </w:r>
-      <w:r>
-        <w:t xml:space="preserve"> 100,000 words in it (Changed from the suggested 80)</w:t>
-      </w:r>
-      <w:r>
-        <w:t>, if the review will have less than 100,000 words in it, empty padding will be added to meet the standardized review format of having 100,000 words. The embedded vector length will be 500 (The higher bound of suggested common use)</w:t>
-      </w:r>
-      <w:r>
-        <w:t xml:space="preserve">. The produced model will then be locally saved, and two programs that can make use of this model will be created. One of the programs will ask the user to input a review, afterwards the model will try to </w:t>
-      </w:r>
-      <w:r>
-        <w:t>predict what score the review would give. The second program will be able to take in multiple reviews and then display relevant data about the given reviews.</w:t>
-      </w:r>
-      <w:r>
-        <w:t xml:space="preserve"> </w:t>
-      </w:r>
-    </w:p>
-    <w:p>
+        <w:t xml:space="preserve">. The tutorial makes use of the Python 3 programming languages, </w:t>
+      </w:r>
+      <w:proofErr w:type="spellStart"/>
+      <w:r>
+        <w:t>Keras</w:t>
+      </w:r>
+      <w:proofErr w:type="spellEnd"/>
+      <w:r>
+        <w:t xml:space="preserve">, </w:t>
+      </w:r>
+      <w:proofErr w:type="spellStart"/>
+      <w:r>
+        <w:t>Tensorflow</w:t>
+      </w:r>
+      <w:proofErr w:type="spellEnd"/>
+      <w:r>
+        <w:t xml:space="preserve"> and a set of movie reviews from IMDB. The format of the reviews are as follows: Limited to </w:t>
+      </w:r>
+      <w:proofErr w:type="gramStart"/>
+      <w:r>
+        <w:t>a number of</w:t>
+      </w:r>
+      <w:proofErr w:type="gramEnd"/>
+      <w:r>
+        <w:t xml:space="preserve"> words, have already been tagged and if the number of words in the review are less than the limit, empty padding will be added.</w:t>
+      </w:r>
+    </w:p>
+    <w:p>
+      <w:pPr>
+        <w:spacing w:line="480" w:lineRule="auto"/>
+      </w:pPr>
+      <w:r>
+        <w:t xml:space="preserve">Three models will be created; the first model will be an exact re-creation of the model in the tutorial, the second model will have slightly altered variables as to produce more accurate results to see if the model can do better, while the third model will be a very serious attempt at creating a very accurate model that can match expectations. In the third model, the variables will be set as follows: the amount of unique words will be set to 50,000 </w:t>
+      </w:r>
+      <w:r>
+        <w:t>words (Changed from the suggested 20,000)</w:t>
+      </w:r>
+      <w:r>
+        <w:t>, t</w:t>
+      </w:r>
+      <w:r>
+        <w:t>he model will limit reviews to have a maximum of 1,000 words in it (Changed from the suggested 80)</w:t>
+      </w:r>
+      <w:r>
+        <w:t xml:space="preserve"> and t</w:t>
+      </w:r>
+      <w:r>
+        <w:t>he embedded vector length will be 500 (The higher bound of suggested common use)</w:t>
+      </w:r>
+      <w:r>
+        <w:t>.</w:t>
+      </w:r>
+    </w:p>
+    <w:p>
+      <w:pPr>
+        <w:spacing w:line="480" w:lineRule="auto"/>
+      </w:pPr>
+      <w:r>
+        <w:t>Each model will be locally saved, and a Python 3 script that can make use of the models will be created. The Python 3 script will ask the user which version of the model the user wants to use &amp; then prompt the user to input a review. Afterwards, the model will try to predict what the review-score would have been with the given review.</w:t>
+      </w:r>
+    </w:p>
+    <w:p>
+      <w:pPr>
+        <w:spacing w:line="480" w:lineRule="auto"/>
+      </w:pPr>
+      <w:r>
+        <w:t>The models will be tested with various types of data, such as: Invalid use, non-existent words, professional reviews, common reviews, reviews with mis-spelled words and reviews that are sarcastic.</w:t>
+      </w:r>
       <w:r>
         <w:br w:type="page"/>
       </w:r>
     </w:p>
     <w:p>
       <w:pPr>
-        <w:spacing w:line="480" w:lineRule="auto"/>
-        <w:rPr>
-          <w:color w:val="FF0000"/>
-          <w:u w:val="single"/>
-        </w:rPr>
-      </w:pPr>
-    </w:p>
-    <w:p>
-      <w:pPr>
-        <w:spacing w:line="480" w:lineRule="auto"/>
-      </w:pPr>
-      <w:r>
+        <w:pStyle w:val="Heading1"/>
+      </w:pPr>
+      <w:r>
+        <w:lastRenderedPageBreak/>
         <w:t>Results</w:t>
+      </w:r>
+    </w:p>
+    <w:p>
+      <w:r>
+        <w:t xml:space="preserve">The results given were very desirable, as </w:t>
+      </w:r>
+      <w:r>
+        <w:t>most of the predictions given by the model were what close to or even more accurate than would be expected. There were some cases where the model failed to predict correctly, in one specific case where the review was “This film was mediocre at best”, the model predicted that the would-be scored would have been even worse than a review stating “This film is terrible”; this most likely happened due to the word mediocre not being known by the model.</w:t>
       </w:r>
     </w:p>
     <w:p>
@@ -671,10 +717,12 @@
       <w:pPr>
         <w:spacing w:line="480" w:lineRule="auto"/>
       </w:pPr>
+      <w:proofErr w:type="gramStart"/>
       <w:r>
         <w:lastRenderedPageBreak/>
         <w:t>Log Book</w:t>
       </w:r>
+      <w:proofErr w:type="gramEnd"/>
     </w:p>
     <w:p>
       <w:pPr>
@@ -768,7 +816,15 @@
         <w:spacing w:line="480" w:lineRule="auto"/>
       </w:pPr>
       <w:r>
-        <w:t>My mentor provided me with a reference of where I should start trying to achieve my goal, “Python for NLP: Word Embeddings for Deep Learning in Keras”</w:t>
+        <w:t xml:space="preserve">My mentor provided me with a reference of where I should start trying to achieve my goal, “Python for NLP: Word Embeddings for Deep Learning in </w:t>
+      </w:r>
+      <w:proofErr w:type="spellStart"/>
+      <w:r>
+        <w:t>Keras</w:t>
+      </w:r>
+      <w:proofErr w:type="spellEnd"/>
+      <w:r>
+        <w:t>”</w:t>
       </w:r>
     </w:p>
     <w:p>
@@ -1883,7 +1939,7 @@
 </file>
 
 <file path=customXml/itemProps1.xml><?xml version="1.0" encoding="utf-8"?>
-<ds:datastoreItem xmlns:ds="http://schemas.openxmlformats.org/officeDocument/2006/customXml" ds:itemID="{FD43D10E-3F0B-4002-A490-D43348F8B1FD}">
+<ds:datastoreItem xmlns:ds="http://schemas.openxmlformats.org/officeDocument/2006/customXml" ds:itemID="{3644C2D3-8F9E-4206-90E9-D3E19A0A62A5}">
   <ds:schemaRefs>
     <ds:schemaRef ds:uri="http://schemas.openxmlformats.org/officeDocument/2006/bibliography"/>
   </ds:schemaRefs>

</xml_diff>

<commit_message>
Write-up: Introduction expanded, methodology completed, discussion completed, table of contents & reference list updated, moved model v2 & v3 onlnie to the cloud, link to the cloud can be found in README.txt, added a new script that asks the user for input & then provides an output
</commit_message>
<xml_diff>
--- a/AI for Research.docx
+++ b/AI for Research.docx
@@ -10,6 +10,100 @@
       </w:pPr>
       <w:r>
         <w:t>AI for Research</w:t>
+      </w:r>
+    </w:p>
+    <w:p>
+      <w:pPr>
+        <w:pStyle w:val="Title"/>
+        <w:spacing w:line="480" w:lineRule="auto"/>
+        <w:jc w:val="center"/>
+      </w:pPr>
+    </w:p>
+    <w:p>
+      <w:pPr>
+        <w:pStyle w:val="Title"/>
+        <w:spacing w:line="480" w:lineRule="auto"/>
+        <w:jc w:val="center"/>
+        <w:rPr>
+          <w:sz w:val="48"/>
+          <w:szCs w:val="48"/>
+        </w:rPr>
+      </w:pPr>
+      <w:r>
+        <w:t>MCAST</w:t>
+      </w:r>
+      <w:r>
+        <w:br/>
+      </w:r>
+      <w:r>
+        <w:rPr>
+          <w:sz w:val="48"/>
+          <w:szCs w:val="48"/>
+        </w:rPr>
+        <w:t>Malta College of Arts, Science &amp; Technology</w:t>
+      </w:r>
+    </w:p>
+    <w:p>
+      <w:pPr>
+        <w:pStyle w:val="Title"/>
+        <w:spacing w:line="480" w:lineRule="auto"/>
+        <w:jc w:val="center"/>
+        <w:rPr>
+          <w:sz w:val="48"/>
+          <w:szCs w:val="48"/>
+        </w:rPr>
+      </w:pPr>
+    </w:p>
+    <w:p>
+      <w:pPr>
+        <w:pStyle w:val="Title"/>
+        <w:spacing w:line="480" w:lineRule="auto"/>
+        <w:jc w:val="center"/>
+        <w:rPr>
+          <w:sz w:val="48"/>
+          <w:szCs w:val="48"/>
+        </w:rPr>
+      </w:pPr>
+    </w:p>
+    <w:p>
+      <w:pPr>
+        <w:pStyle w:val="Title"/>
+        <w:spacing w:line="480" w:lineRule="auto"/>
+        <w:jc w:val="center"/>
+        <w:rPr>
+          <w:sz w:val="48"/>
+          <w:szCs w:val="48"/>
+        </w:rPr>
+      </w:pPr>
+    </w:p>
+    <w:p>
+      <w:pPr>
+        <w:pStyle w:val="Title"/>
+        <w:spacing w:line="480" w:lineRule="auto"/>
+        <w:jc w:val="center"/>
+        <w:rPr>
+          <w:sz w:val="48"/>
+          <w:szCs w:val="48"/>
+        </w:rPr>
+      </w:pPr>
+    </w:p>
+    <w:p>
+      <w:pPr>
+        <w:pStyle w:val="Title"/>
+        <w:spacing w:line="480" w:lineRule="auto"/>
+        <w:jc w:val="center"/>
+        <w:rPr>
+          <w:sz w:val="48"/>
+          <w:szCs w:val="48"/>
+        </w:rPr>
+      </w:pPr>
+    </w:p>
+    <w:p>
+      <w:pPr>
+        <w:spacing w:line="480" w:lineRule="auto"/>
+      </w:pPr>
+      <w:r>
+        <w:t>Email: ramon.falzon.a100947@mcast.edu.mt</w:t>
       </w:r>
       <w:r>
         <w:br w:type="page"/>
@@ -40,6 +134,7 @@
         <w:p>
           <w:pPr>
             <w:pStyle w:val="TOCHeading"/>
+            <w:spacing w:line="480" w:lineRule="auto"/>
           </w:pPr>
           <w:r>
             <w:t>Table of Contents</w:t>
@@ -52,6 +147,7 @@
               <w:tab w:val="right" w:leader="dot" w:pos="9350"/>
             </w:tabs>
             <w:rPr>
+              <w:rFonts w:eastAsiaTheme="minorEastAsia"/>
               <w:noProof/>
             </w:rPr>
           </w:pPr>
@@ -64,7 +160,7 @@
           <w:r>
             <w:fldChar w:fldCharType="separate"/>
           </w:r>
-          <w:hyperlink w:anchor="_Toc41390675" w:history="1">
+          <w:hyperlink w:anchor="_Toc42112838" w:history="1">
             <w:r>
               <w:rPr>
                 <w:rStyle w:val="Hyperlink"/>
@@ -91,7 +187,7 @@
                 <w:noProof/>
                 <w:webHidden/>
               </w:rPr>
-              <w:instrText xml:space="preserve"> PAGEREF _Toc41390675 \h </w:instrText>
+              <w:instrText xml:space="preserve"> PAGEREF _Toc42112838 \h </w:instrText>
             </w:r>
             <w:r>
               <w:rPr>
@@ -129,10 +225,11 @@
               <w:tab w:val="right" w:leader="dot" w:pos="9350"/>
             </w:tabs>
             <w:rPr>
+              <w:rFonts w:eastAsiaTheme="minorEastAsia"/>
               <w:noProof/>
             </w:rPr>
           </w:pPr>
-          <w:hyperlink w:anchor="_Toc41390676" w:history="1">
+          <w:hyperlink w:anchor="_Toc42112839" w:history="1">
             <w:r>
               <w:rPr>
                 <w:rStyle w:val="Hyperlink"/>
@@ -159,7 +256,7 @@
                 <w:noProof/>
                 <w:webHidden/>
               </w:rPr>
-              <w:instrText xml:space="preserve"> PAGEREF _Toc41390676 \h </w:instrText>
+              <w:instrText xml:space="preserve"> PAGEREF _Toc42112839 \h </w:instrText>
             </w:r>
             <w:r>
               <w:rPr>
@@ -197,16 +294,17 @@
               <w:tab w:val="right" w:leader="dot" w:pos="9350"/>
             </w:tabs>
             <w:rPr>
+              <w:rFonts w:eastAsiaTheme="minorEastAsia"/>
               <w:noProof/>
             </w:rPr>
           </w:pPr>
-          <w:hyperlink w:anchor="_Toc41390677" w:history="1">
+          <w:hyperlink w:anchor="_Toc42112840" w:history="1">
             <w:r>
               <w:rPr>
                 <w:rStyle w:val="Hyperlink"/>
                 <w:noProof/>
               </w:rPr>
-              <w:t>Application of AI</w:t>
+              <w:t>Applications of AI</w:t>
             </w:r>
             <w:r>
               <w:rPr>
@@ -227,7 +325,7 @@
                 <w:noProof/>
                 <w:webHidden/>
               </w:rPr>
-              <w:instrText xml:space="preserve"> PAGEREF _Toc41390677 \h </w:instrText>
+              <w:instrText xml:space="preserve"> PAGEREF _Toc42112840 \h </w:instrText>
             </w:r>
             <w:r>
               <w:rPr>
@@ -259,6 +357,423 @@
           </w:hyperlink>
         </w:p>
         <w:p>
+          <w:pPr>
+            <w:pStyle w:val="TOC2"/>
+            <w:tabs>
+              <w:tab w:val="right" w:leader="dot" w:pos="9350"/>
+            </w:tabs>
+            <w:rPr>
+              <w:rFonts w:eastAsiaTheme="minorEastAsia"/>
+              <w:noProof/>
+            </w:rPr>
+          </w:pPr>
+          <w:hyperlink w:anchor="_Toc42112841" w:history="1">
+            <w:r>
+              <w:rPr>
+                <w:rStyle w:val="Hyperlink"/>
+                <w:noProof/>
+              </w:rPr>
+              <w:t>Data Collection</w:t>
+            </w:r>
+            <w:r>
+              <w:rPr>
+                <w:noProof/>
+                <w:webHidden/>
+              </w:rPr>
+              <w:tab/>
+            </w:r>
+            <w:r>
+              <w:rPr>
+                <w:noProof/>
+                <w:webHidden/>
+              </w:rPr>
+              <w:fldChar w:fldCharType="begin"/>
+            </w:r>
+            <w:r>
+              <w:rPr>
+                <w:noProof/>
+                <w:webHidden/>
+              </w:rPr>
+              <w:instrText xml:space="preserve"> PAGEREF _Toc42112841 \h </w:instrText>
+            </w:r>
+            <w:r>
+              <w:rPr>
+                <w:noProof/>
+                <w:webHidden/>
+              </w:rPr>
+            </w:r>
+            <w:r>
+              <w:rPr>
+                <w:noProof/>
+                <w:webHidden/>
+              </w:rPr>
+              <w:fldChar w:fldCharType="separate"/>
+            </w:r>
+            <w:r>
+              <w:rPr>
+                <w:noProof/>
+                <w:webHidden/>
+              </w:rPr>
+              <w:t>4</w:t>
+            </w:r>
+            <w:r>
+              <w:rPr>
+                <w:noProof/>
+                <w:webHidden/>
+              </w:rPr>
+              <w:fldChar w:fldCharType="end"/>
+            </w:r>
+          </w:hyperlink>
+        </w:p>
+        <w:p>
+          <w:pPr>
+            <w:pStyle w:val="TOC2"/>
+            <w:tabs>
+              <w:tab w:val="right" w:leader="dot" w:pos="9350"/>
+            </w:tabs>
+            <w:rPr>
+              <w:rFonts w:eastAsiaTheme="minorEastAsia"/>
+              <w:noProof/>
+            </w:rPr>
+          </w:pPr>
+          <w:hyperlink w:anchor="_Toc42112842" w:history="1">
+            <w:r>
+              <w:rPr>
+                <w:rStyle w:val="Hyperlink"/>
+                <w:noProof/>
+              </w:rPr>
+              <w:t>Transformation of text into numbers</w:t>
+            </w:r>
+            <w:r>
+              <w:rPr>
+                <w:noProof/>
+                <w:webHidden/>
+              </w:rPr>
+              <w:tab/>
+            </w:r>
+            <w:r>
+              <w:rPr>
+                <w:noProof/>
+                <w:webHidden/>
+              </w:rPr>
+              <w:fldChar w:fldCharType="begin"/>
+            </w:r>
+            <w:r>
+              <w:rPr>
+                <w:noProof/>
+                <w:webHidden/>
+              </w:rPr>
+              <w:instrText xml:space="preserve"> PAGEREF _Toc42112842 \h </w:instrText>
+            </w:r>
+            <w:r>
+              <w:rPr>
+                <w:noProof/>
+                <w:webHidden/>
+              </w:rPr>
+            </w:r>
+            <w:r>
+              <w:rPr>
+                <w:noProof/>
+                <w:webHidden/>
+              </w:rPr>
+              <w:fldChar w:fldCharType="separate"/>
+            </w:r>
+            <w:r>
+              <w:rPr>
+                <w:noProof/>
+                <w:webHidden/>
+              </w:rPr>
+              <w:t>5</w:t>
+            </w:r>
+            <w:r>
+              <w:rPr>
+                <w:noProof/>
+                <w:webHidden/>
+              </w:rPr>
+              <w:fldChar w:fldCharType="end"/>
+            </w:r>
+          </w:hyperlink>
+        </w:p>
+        <w:p>
+          <w:pPr>
+            <w:pStyle w:val="TOC1"/>
+            <w:tabs>
+              <w:tab w:val="right" w:leader="dot" w:pos="9350"/>
+            </w:tabs>
+            <w:rPr>
+              <w:rFonts w:eastAsiaTheme="minorEastAsia"/>
+              <w:noProof/>
+            </w:rPr>
+          </w:pPr>
+          <w:hyperlink w:anchor="_Toc42112843" w:history="1">
+            <w:r>
+              <w:rPr>
+                <w:rStyle w:val="Hyperlink"/>
+                <w:noProof/>
+              </w:rPr>
+              <w:t>Methodology</w:t>
+            </w:r>
+            <w:r>
+              <w:rPr>
+                <w:noProof/>
+                <w:webHidden/>
+              </w:rPr>
+              <w:tab/>
+            </w:r>
+            <w:r>
+              <w:rPr>
+                <w:noProof/>
+                <w:webHidden/>
+              </w:rPr>
+              <w:fldChar w:fldCharType="begin"/>
+            </w:r>
+            <w:r>
+              <w:rPr>
+                <w:noProof/>
+                <w:webHidden/>
+              </w:rPr>
+              <w:instrText xml:space="preserve"> PAGEREF _Toc42112843 \h </w:instrText>
+            </w:r>
+            <w:r>
+              <w:rPr>
+                <w:noProof/>
+                <w:webHidden/>
+              </w:rPr>
+            </w:r>
+            <w:r>
+              <w:rPr>
+                <w:noProof/>
+                <w:webHidden/>
+              </w:rPr>
+              <w:fldChar w:fldCharType="separate"/>
+            </w:r>
+            <w:r>
+              <w:rPr>
+                <w:noProof/>
+                <w:webHidden/>
+              </w:rPr>
+              <w:t>6</w:t>
+            </w:r>
+            <w:r>
+              <w:rPr>
+                <w:noProof/>
+                <w:webHidden/>
+              </w:rPr>
+              <w:fldChar w:fldCharType="end"/>
+            </w:r>
+          </w:hyperlink>
+        </w:p>
+        <w:p>
+          <w:pPr>
+            <w:pStyle w:val="TOC1"/>
+            <w:tabs>
+              <w:tab w:val="right" w:leader="dot" w:pos="9350"/>
+            </w:tabs>
+            <w:rPr>
+              <w:rFonts w:eastAsiaTheme="minorEastAsia"/>
+              <w:noProof/>
+            </w:rPr>
+          </w:pPr>
+          <w:hyperlink w:anchor="_Toc42112844" w:history="1">
+            <w:r>
+              <w:rPr>
+                <w:rStyle w:val="Hyperlink"/>
+                <w:noProof/>
+              </w:rPr>
+              <w:t>Results</w:t>
+            </w:r>
+            <w:r>
+              <w:rPr>
+                <w:noProof/>
+                <w:webHidden/>
+              </w:rPr>
+              <w:tab/>
+            </w:r>
+            <w:r>
+              <w:rPr>
+                <w:noProof/>
+                <w:webHidden/>
+              </w:rPr>
+              <w:fldChar w:fldCharType="begin"/>
+            </w:r>
+            <w:r>
+              <w:rPr>
+                <w:noProof/>
+                <w:webHidden/>
+              </w:rPr>
+              <w:instrText xml:space="preserve"> PAGEREF _Toc42112844 \h </w:instrText>
+            </w:r>
+            <w:r>
+              <w:rPr>
+                <w:noProof/>
+                <w:webHidden/>
+              </w:rPr>
+            </w:r>
+            <w:r>
+              <w:rPr>
+                <w:noProof/>
+                <w:webHidden/>
+              </w:rPr>
+              <w:fldChar w:fldCharType="separate"/>
+            </w:r>
+            <w:r>
+              <w:rPr>
+                <w:noProof/>
+                <w:webHidden/>
+              </w:rPr>
+              <w:t>7</w:t>
+            </w:r>
+            <w:r>
+              <w:rPr>
+                <w:noProof/>
+                <w:webHidden/>
+              </w:rPr>
+              <w:fldChar w:fldCharType="end"/>
+            </w:r>
+          </w:hyperlink>
+        </w:p>
+        <w:p>
+          <w:pPr>
+            <w:pStyle w:val="TOC1"/>
+            <w:tabs>
+              <w:tab w:val="right" w:leader="dot" w:pos="9350"/>
+            </w:tabs>
+            <w:rPr>
+              <w:rFonts w:eastAsiaTheme="minorEastAsia"/>
+              <w:noProof/>
+            </w:rPr>
+          </w:pPr>
+          <w:hyperlink w:anchor="_Toc42112845" w:history="1">
+            <w:r>
+              <w:rPr>
+                <w:rStyle w:val="Hyperlink"/>
+                <w:noProof/>
+              </w:rPr>
+              <w:t>Discussion</w:t>
+            </w:r>
+            <w:r>
+              <w:rPr>
+                <w:noProof/>
+                <w:webHidden/>
+              </w:rPr>
+              <w:tab/>
+            </w:r>
+            <w:r>
+              <w:rPr>
+                <w:noProof/>
+                <w:webHidden/>
+              </w:rPr>
+              <w:fldChar w:fldCharType="begin"/>
+            </w:r>
+            <w:r>
+              <w:rPr>
+                <w:noProof/>
+                <w:webHidden/>
+              </w:rPr>
+              <w:instrText xml:space="preserve"> PAGEREF _Toc42112845 \h </w:instrText>
+            </w:r>
+            <w:r>
+              <w:rPr>
+                <w:noProof/>
+                <w:webHidden/>
+              </w:rPr>
+            </w:r>
+            <w:r>
+              <w:rPr>
+                <w:noProof/>
+                <w:webHidden/>
+              </w:rPr>
+              <w:fldChar w:fldCharType="separate"/>
+            </w:r>
+            <w:r>
+              <w:rPr>
+                <w:noProof/>
+                <w:webHidden/>
+              </w:rPr>
+              <w:t>10</w:t>
+            </w:r>
+            <w:r>
+              <w:rPr>
+                <w:noProof/>
+                <w:webHidden/>
+              </w:rPr>
+              <w:fldChar w:fldCharType="end"/>
+            </w:r>
+          </w:hyperlink>
+        </w:p>
+        <w:p>
+          <w:pPr>
+            <w:pStyle w:val="TOC1"/>
+            <w:tabs>
+              <w:tab w:val="right" w:leader="dot" w:pos="9350"/>
+            </w:tabs>
+            <w:rPr>
+              <w:rFonts w:eastAsiaTheme="minorEastAsia"/>
+              <w:noProof/>
+            </w:rPr>
+          </w:pPr>
+          <w:hyperlink w:anchor="_Toc42112846" w:history="1">
+            <w:r>
+              <w:rPr>
+                <w:rStyle w:val="Hyperlink"/>
+                <w:noProof/>
+              </w:rPr>
+              <w:t>Bibliography</w:t>
+            </w:r>
+            <w:r>
+              <w:rPr>
+                <w:noProof/>
+                <w:webHidden/>
+              </w:rPr>
+              <w:tab/>
+            </w:r>
+            <w:r>
+              <w:rPr>
+                <w:noProof/>
+                <w:webHidden/>
+              </w:rPr>
+              <w:fldChar w:fldCharType="begin"/>
+            </w:r>
+            <w:r>
+              <w:rPr>
+                <w:noProof/>
+                <w:webHidden/>
+              </w:rPr>
+              <w:instrText xml:space="preserve"> PAGEREF _Toc42112846 \h </w:instrText>
+            </w:r>
+            <w:r>
+              <w:rPr>
+                <w:noProof/>
+                <w:webHidden/>
+              </w:rPr>
+            </w:r>
+            <w:r>
+              <w:rPr>
+                <w:noProof/>
+                <w:webHidden/>
+              </w:rPr>
+              <w:fldChar w:fldCharType="separate"/>
+            </w:r>
+            <w:r>
+              <w:rPr>
+                <w:noProof/>
+                <w:webHidden/>
+              </w:rPr>
+              <w:t>11</w:t>
+            </w:r>
+            <w:r>
+              <w:rPr>
+                <w:noProof/>
+                <w:webHidden/>
+              </w:rPr>
+              <w:fldChar w:fldCharType="end"/>
+            </w:r>
+          </w:hyperlink>
+        </w:p>
+        <w:p>
+          <w:pPr>
+            <w:spacing w:line="480" w:lineRule="auto"/>
+          </w:pPr>
           <w:r>
             <w:rPr>
               <w:b/>
@@ -272,6 +787,7 @@
     </w:sdt>
     <w:p>
       <w:pPr>
+        <w:spacing w:line="480" w:lineRule="auto"/>
         <w:rPr>
           <w:rFonts w:asciiTheme="majorHAnsi" w:eastAsiaTheme="majorEastAsia" w:hAnsiTheme="majorHAnsi" w:cstheme="majorBidi"/>
           <w:color w:val="2F5496" w:themeColor="accent1" w:themeShade="BF"/>
@@ -288,7 +804,7 @@
         <w:pStyle w:val="Heading1"/>
         <w:spacing w:line="480" w:lineRule="auto"/>
       </w:pPr>
-      <w:bookmarkStart w:id="0" w:name="_Toc41390675"/>
+      <w:bookmarkStart w:id="0" w:name="_Toc42112838"/>
       <w:r>
         <w:lastRenderedPageBreak/>
         <w:t>Introduction</w:t>
@@ -300,7 +816,7 @@
         <w:pStyle w:val="Heading2"/>
         <w:spacing w:line="480" w:lineRule="auto"/>
       </w:pPr>
-      <w:bookmarkStart w:id="1" w:name="_Toc41390676"/>
+      <w:bookmarkStart w:id="1" w:name="_Toc42112839"/>
       <w:r>
         <w:t>What is Artificial Intelligence?</w:t>
       </w:r>
@@ -400,7 +916,7 @@
         <w:pStyle w:val="Heading2"/>
         <w:spacing w:line="480" w:lineRule="auto"/>
       </w:pPr>
-      <w:bookmarkStart w:id="2" w:name="_Toc41390677"/>
+      <w:bookmarkStart w:id="2" w:name="_Toc42112840"/>
       <w:r>
         <w:t>Application</w:t>
       </w:r>
@@ -553,17 +1069,225 @@
         <w:spacing w:line="480" w:lineRule="auto"/>
       </w:pPr>
       <w:r>
+        <w:t xml:space="preserve">Furthermore, in a study conducted by </w:t>
+      </w:r>
+      <w:proofErr w:type="spellStart"/>
+      <w:r>
+        <w:t>H.Isah</w:t>
+      </w:r>
+      <w:proofErr w:type="spellEnd"/>
+      <w:r>
+        <w:t xml:space="preserve">, </w:t>
+      </w:r>
+      <w:proofErr w:type="spellStart"/>
+      <w:r>
+        <w:t>P.Trundle</w:t>
+      </w:r>
+      <w:proofErr w:type="spellEnd"/>
+      <w:r>
+        <w:t xml:space="preserve"> &amp; </w:t>
+      </w:r>
+      <w:proofErr w:type="spellStart"/>
+      <w:r>
+        <w:t>D.Negau</w:t>
+      </w:r>
+      <w:proofErr w:type="spellEnd"/>
+      <w:r>
+        <w:t xml:space="preserve">, it was proven that a model could be trained to observe social media, understand what the people are commenting about products and then label them accordingly. </w:t>
+      </w:r>
+      <w:sdt>
+        <w:sdtPr>
+          <w:id w:val="-1913686364"/>
+          <w:citation/>
+        </w:sdtPr>
+        <w:sdtContent>
+          <w:r>
+            <w:fldChar w:fldCharType="begin"/>
+          </w:r>
+          <w:r>
+            <w:instrText xml:space="preserve">CITATION Isa \l 1033 </w:instrText>
+          </w:r>
+          <w:r>
+            <w:fldChar w:fldCharType="separate"/>
+          </w:r>
+          <w:r>
+            <w:rPr>
+              <w:noProof/>
+            </w:rPr>
+            <w:t>(Isah, et al., 2014)</w:t>
+          </w:r>
+          <w:r>
+            <w:fldChar w:fldCharType="end"/>
+          </w:r>
+        </w:sdtContent>
+      </w:sdt>
+    </w:p>
+    <w:p>
+      <w:pPr>
+        <w:pStyle w:val="Heading2"/>
+        <w:spacing w:line="480" w:lineRule="auto"/>
+      </w:pPr>
+      <w:bookmarkStart w:id="3" w:name="_Toc42112841"/>
+      <w:r>
+        <w:t>Data Collection</w:t>
+      </w:r>
+      <w:bookmarkEnd w:id="3"/>
+    </w:p>
+    <w:p>
+      <w:pPr>
+        <w:spacing w:line="480" w:lineRule="auto"/>
+      </w:pPr>
+      <w:r>
+        <w:t>It is argued that during the data collection process, none of it should be discarded. Removal of data from the dataset should only be considered when the dataset is far too large, and even then, removing data should be done at random to avoid any prejudice or bias</w:t>
+      </w:r>
+      <w:r>
+        <w:t>.</w:t>
+      </w:r>
+    </w:p>
+    <w:p>
+      <w:pPr>
+        <w:spacing w:line="480" w:lineRule="auto"/>
+      </w:pPr>
+      <w:r>
+        <w:t xml:space="preserve">It is mentioned that during data collection, data can be grouped up into their own categories </w:t>
+      </w:r>
+      <w:r>
+        <w:t>to be tested on its own or for categorical reasons. Categories can also come in the forms of hierarchies. It is suggested that the more specific the category, the more accurate the predictions will be for that category. However, this is not necessary; only when a specific sub-category is desired or for data presentation purposes.</w:t>
+      </w:r>
+    </w:p>
+    <w:p>
+      <w:pPr>
+        <w:spacing w:line="480" w:lineRule="auto"/>
+      </w:pPr>
+      <w:sdt>
+        <w:sdtPr>
+          <w:id w:val="-736621844"/>
+          <w:citation/>
+        </w:sdtPr>
+        <w:sdtContent>
+          <w:r>
+            <w:fldChar w:fldCharType="begin"/>
+          </w:r>
+          <w:r>
+            <w:instrText xml:space="preserve"> CITATION JKa \l 1033 </w:instrText>
+          </w:r>
+          <w:r>
+            <w:fldChar w:fldCharType="separate"/>
+          </w:r>
+          <w:r>
+            <w:rPr>
+              <w:noProof/>
+            </w:rPr>
+            <w:t>(J. Srnka &amp; T. Koeszegi, 2007)</w:t>
+          </w:r>
+          <w:r>
+            <w:fldChar w:fldCharType="end"/>
+          </w:r>
+        </w:sdtContent>
+      </w:sdt>
+    </w:p>
+    <w:p>
+      <w:pPr>
+        <w:pStyle w:val="Heading2"/>
+        <w:spacing w:line="480" w:lineRule="auto"/>
+      </w:pPr>
+      <w:bookmarkStart w:id="4" w:name="_Toc42112842"/>
+      <w:r>
+        <w:lastRenderedPageBreak/>
+        <w:t>Transformation of text into numbers</w:t>
+      </w:r>
+      <w:bookmarkEnd w:id="4"/>
+    </w:p>
+    <w:p>
+      <w:pPr>
+        <w:spacing w:line="480" w:lineRule="auto"/>
+      </w:pPr>
+      <w:r>
+        <w:t>Transforming Qualitative data, such as user-written reviews composed of text, into Quantitative data, a numerical value that represents a rating in the given example, is not a very simple process. There are multiple</w:t>
+      </w:r>
+      <w:r>
+        <w:t xml:space="preserve"> methodologies that can be used to transform qualitative data into quantitative data. One method</w:t>
+      </w:r>
+      <w:r>
+        <w:t xml:space="preserve"> by </w:t>
+      </w:r>
+      <w:proofErr w:type="spellStart"/>
+      <w:r>
+        <w:t>Xueying</w:t>
+      </w:r>
+      <w:proofErr w:type="spellEnd"/>
+      <w:r>
+        <w:t xml:space="preserve"> (2019), was to</w:t>
+      </w:r>
+      <w:r>
+        <w:t xml:space="preserve"> first pre-process the data, removing any words that the computer can not recognize and then divide</w:t>
+      </w:r>
+      <w:r>
+        <w:t xml:space="preserve"> the number of positive words by the total number of words in a sentence</w:t>
+      </w:r>
+      <w:r>
+        <w:t>.</w:t>
+      </w:r>
+      <w:r>
+        <w:t xml:space="preserve"> One error with this method occurred due to the pre-processing of data; by having deleted some words, some sentences ended up with no words thus creating invalid numbers that are above 1 (Which should be impossible). The pre-processing methodology was used to tag the data</w:t>
+      </w:r>
+      <w:r>
+        <w:t xml:space="preserve"> for the model in </w:t>
+      </w:r>
+      <w:proofErr w:type="spellStart"/>
+      <w:r>
+        <w:t>Xueying’s</w:t>
+      </w:r>
+      <w:proofErr w:type="spellEnd"/>
+      <w:r>
+        <w:t xml:space="preserve"> study. </w:t>
+      </w:r>
+      <w:sdt>
+        <w:sdtPr>
+          <w:id w:val="1387607052"/>
+          <w:citation/>
+        </w:sdtPr>
+        <w:sdtContent>
+          <w:r>
+            <w:fldChar w:fldCharType="begin"/>
+          </w:r>
+          <w:r>
+            <w:instrText xml:space="preserve"> CITATION Wan19 \l 1033 </w:instrText>
+          </w:r>
+          <w:r>
+            <w:fldChar w:fldCharType="separate"/>
+          </w:r>
+          <w:r>
+            <w:rPr>
+              <w:noProof/>
+            </w:rPr>
+            <w:t>(Xueying, 2019)</w:t>
+          </w:r>
+          <w:r>
+            <w:fldChar w:fldCharType="end"/>
+          </w:r>
+        </w:sdtContent>
+      </w:sdt>
+    </w:p>
+    <w:p>
+      <w:pPr>
+        <w:spacing w:line="480" w:lineRule="auto"/>
+      </w:pPr>
+      <w:r>
         <w:br w:type="page"/>
       </w:r>
     </w:p>
     <w:p>
       <w:pPr>
         <w:pStyle w:val="Heading1"/>
-      </w:pPr>
+        <w:spacing w:line="480" w:lineRule="auto"/>
+      </w:pPr>
+      <w:bookmarkStart w:id="5" w:name="_Toc42112843"/>
       <w:r>
         <w:lastRenderedPageBreak/>
         <w:t>Methodology</w:t>
       </w:r>
+      <w:bookmarkEnd w:id="5"/>
     </w:p>
     <w:p>
       <w:pPr>
@@ -577,6 +1301,7 @@
           <w:id w:val="-1812865284"/>
           <w:citation/>
         </w:sdtPr>
+        <w:sdtEndPr/>
         <w:sdtContent>
           <w:r>
             <w:fldChar w:fldCharType="begin"/>
@@ -631,22 +1356,50 @@
         <w:spacing w:line="480" w:lineRule="auto"/>
       </w:pPr>
       <w:r>
-        <w:t xml:space="preserve">Three models will be created; the first model will be an exact re-creation of the model in the tutorial, the second model will have slightly altered variables as to produce more accurate results to see if the model can do better, while the third model will be a very serious attempt at creating a very accurate model that can match expectations. In the third model, the variables will be set as follows: the amount of unique words will be set to 50,000 </w:t>
-      </w:r>
-      <w:r>
-        <w:t>words (Changed from the suggested 20,000)</w:t>
-      </w:r>
-      <w:r>
-        <w:t>, t</w:t>
-      </w:r>
-      <w:r>
-        <w:t>he model will limit reviews to have a maximum of 1,000 words in it (Changed from the suggested 80)</w:t>
-      </w:r>
-      <w:r>
-        <w:t xml:space="preserve"> and t</w:t>
-      </w:r>
-      <w:r>
-        <w:t>he embedded vector length will be 500 (The higher bound of suggested common use)</w:t>
+        <w:t>Three models will be created; the first model will be an exact re-creation of the model in the tutorial, the second model will have slightly altered variables as to produce more accurate results to see if the model can do better</w:t>
+      </w:r>
+      <w:r>
+        <w:t xml:space="preserve">. The variables will be set as follows: 25,000 unique words (Changed from the suggested 20,000), the model will limit reviews to have a maximum of </w:t>
+      </w:r>
+      <w:r>
+        <w:t>300 words (Changed from the suggested 80) and the embedded vector length will be 300 (</w:t>
+      </w:r>
+      <w:r>
+        <w:t xml:space="preserve">, while the third model will be a very serious attempt at creating a very accurate model that can match expectations. In the third model, the variables will be set as follows: the amount of unique words will be set to </w:t>
+      </w:r>
+      <w:r>
+        <w:t>4</w:t>
+      </w:r>
+      <w:r>
+        <w:t>0,000 words (Changed from the suggested 20,000), the model will limit reviews to have a maximum of 1,000 words in it (Changed from the suggested 80) and the embedded vector length will be 500 (The higher bound of suggested common use).</w:t>
+      </w:r>
+    </w:p>
+    <w:p>
+      <w:pPr>
+        <w:spacing w:line="480" w:lineRule="auto"/>
+      </w:pPr>
+      <w:r>
+        <w:t>Each model will be locally saved, and a Python 3 script that can make use of the models will be created. The Python 3 script will ask the user which version of the model the user wants to use &amp; then prompt the user to input a review. Afterwards, the model will try to predict what the review-score would have been with the given review.</w:t>
+      </w:r>
+    </w:p>
+    <w:p>
+      <w:pPr>
+        <w:spacing w:line="480" w:lineRule="auto"/>
+      </w:pPr>
+      <w:r>
+        <w:t xml:space="preserve">The models will be tested with various types of data, such as: Invalid use, non-existent words, professional reviews, </w:t>
+      </w:r>
+      <w:r>
+        <w:t>regular</w:t>
+      </w:r>
+      <w:r>
+        <w:t xml:space="preserve"> </w:t>
+      </w:r>
+      <w:r>
+        <w:t xml:space="preserve">reviews, reviews that use slang words, and </w:t>
+      </w:r>
+      <w:r>
+        <w:t>reviews with mis-spelled words</w:t>
       </w:r>
       <w:r>
         <w:t>.</w:t>
@@ -657,30 +1410,25 @@
         <w:spacing w:line="480" w:lineRule="auto"/>
       </w:pPr>
       <w:r>
-        <w:t>Each model will be locally saved, and a Python 3 script that can make use of the models will be created. The Python 3 script will ask the user which version of the model the user wants to use &amp; then prompt the user to input a review. Afterwards, the model will try to predict what the review-score would have been with the given review.</w:t>
-      </w:r>
-    </w:p>
-    <w:p>
-      <w:pPr>
-        <w:spacing w:line="480" w:lineRule="auto"/>
-      </w:pPr>
-      <w:r>
-        <w:t>The models will be tested with various types of data, such as: Invalid use, non-existent words, professional reviews, common reviews, reviews with mis-spelled words and reviews that are sarcastic.</w:t>
-      </w:r>
-      <w:r>
         <w:br w:type="page"/>
       </w:r>
     </w:p>
     <w:p>
       <w:pPr>
         <w:pStyle w:val="Heading1"/>
-      </w:pPr>
+        <w:spacing w:line="480" w:lineRule="auto"/>
+      </w:pPr>
+      <w:bookmarkStart w:id="6" w:name="_Toc42112844"/>
       <w:r>
         <w:lastRenderedPageBreak/>
         <w:t>Results</w:t>
       </w:r>
-    </w:p>
-    <w:p>
+      <w:bookmarkEnd w:id="6"/>
+    </w:p>
+    <w:p>
+      <w:pPr>
+        <w:spacing w:line="480" w:lineRule="auto"/>
+      </w:pPr>
       <w:r>
         <w:t xml:space="preserve">The results given were very desirable, as </w:t>
       </w:r>
@@ -693,145 +1441,2004 @@
         <w:spacing w:line="480" w:lineRule="auto"/>
       </w:pPr>
       <w:r>
+        <w:t xml:space="preserve">Text A: </w:t>
+      </w:r>
+      <w:r>
+        <w:t>"I did not like this at all, do not watch this."</w:t>
+      </w:r>
+      <w:r>
+        <w:t xml:space="preserve"> (regular reviews)</w:t>
+      </w:r>
+    </w:p>
+    <w:p>
+      <w:pPr>
+        <w:spacing w:line="480" w:lineRule="auto"/>
+      </w:pPr>
+      <w:r>
+        <w:t>Text B: "I really like this film! It is a must watch for everybody. I really loved the script of the film and all the emotions it brings, I cried when the dog died, and I laughed when I realized it was just playing dead! Chris J really did a good job on this film, his acting was a masterpiece, second to none!"</w:t>
+      </w:r>
+      <w:r>
+        <w:t xml:space="preserve"> (Professional reviews)</w:t>
+      </w:r>
+    </w:p>
+    <w:p>
+      <w:pPr>
+        <w:spacing w:line="480" w:lineRule="auto"/>
+      </w:pPr>
+      <w:r>
+        <w:t xml:space="preserve">Text C: </w:t>
+      </w:r>
+      <w:r>
+        <w:t>"This film is mediocre at best."</w:t>
+      </w:r>
+      <w:r>
+        <w:t xml:space="preserve"> (regular reviews)</w:t>
+      </w:r>
+    </w:p>
+    <w:p>
+      <w:pPr>
+        <w:spacing w:line="480" w:lineRule="auto"/>
+      </w:pPr>
+      <w:r>
+        <w:t xml:space="preserve">Text D: </w:t>
+      </w:r>
+      <w:r>
+        <w:t>"This film is not good or bad."</w:t>
+      </w:r>
+      <w:r>
+        <w:t xml:space="preserve"> (regular reviews)</w:t>
+      </w:r>
+    </w:p>
+    <w:p>
+      <w:pPr>
+        <w:spacing w:line="480" w:lineRule="auto"/>
+      </w:pPr>
+      <w:r>
+        <w:t xml:space="preserve">Text E: </w:t>
+      </w:r>
+      <w:r>
+        <w:t xml:space="preserve">"great </w:t>
+      </w:r>
+      <w:proofErr w:type="spellStart"/>
+      <w:r>
+        <w:t>great</w:t>
+      </w:r>
+      <w:proofErr w:type="spellEnd"/>
+      <w:r>
+        <w:t xml:space="preserve"> </w:t>
+      </w:r>
+      <w:proofErr w:type="spellStart"/>
+      <w:r>
+        <w:t>great</w:t>
+      </w:r>
+      <w:proofErr w:type="spellEnd"/>
+      <w:r>
+        <w:t xml:space="preserve"> </w:t>
+      </w:r>
+      <w:proofErr w:type="spellStart"/>
+      <w:r>
+        <w:t>great</w:t>
+      </w:r>
+      <w:proofErr w:type="spellEnd"/>
+      <w:r>
+        <w:t xml:space="preserve"> </w:t>
+      </w:r>
+      <w:proofErr w:type="spellStart"/>
+      <w:r>
+        <w:t>great</w:t>
+      </w:r>
+      <w:proofErr w:type="spellEnd"/>
+      <w:r>
+        <w:t xml:space="preserve"> </w:t>
+      </w:r>
+      <w:proofErr w:type="spellStart"/>
+      <w:r>
+        <w:t>great</w:t>
+      </w:r>
+      <w:proofErr w:type="spellEnd"/>
+      <w:r>
+        <w:t xml:space="preserve"> </w:t>
+      </w:r>
+      <w:proofErr w:type="spellStart"/>
+      <w:r>
+        <w:t>great</w:t>
+      </w:r>
+      <w:proofErr w:type="spellEnd"/>
+      <w:r>
+        <w:t xml:space="preserve"> </w:t>
+      </w:r>
+      <w:proofErr w:type="spellStart"/>
+      <w:r>
+        <w:t>great</w:t>
+      </w:r>
+      <w:proofErr w:type="spellEnd"/>
+      <w:r>
+        <w:t xml:space="preserve"> </w:t>
+      </w:r>
+      <w:proofErr w:type="spellStart"/>
+      <w:r>
+        <w:t>great</w:t>
+      </w:r>
+      <w:proofErr w:type="spellEnd"/>
+      <w:r>
+        <w:t xml:space="preserve"> </w:t>
+      </w:r>
+      <w:proofErr w:type="spellStart"/>
+      <w:r>
+        <w:t>great</w:t>
+      </w:r>
+      <w:proofErr w:type="spellEnd"/>
+      <w:r>
+        <w:t xml:space="preserve"> </w:t>
+      </w:r>
+      <w:proofErr w:type="spellStart"/>
+      <w:r>
+        <w:t>great</w:t>
+      </w:r>
+      <w:proofErr w:type="spellEnd"/>
+      <w:r>
+        <w:t xml:space="preserve"> </w:t>
+      </w:r>
+      <w:proofErr w:type="spellStart"/>
+      <w:r>
+        <w:t>great</w:t>
+      </w:r>
+      <w:proofErr w:type="spellEnd"/>
+      <w:r>
+        <w:t xml:space="preserve"> </w:t>
+      </w:r>
+      <w:proofErr w:type="spellStart"/>
+      <w:r>
+        <w:t>great</w:t>
+      </w:r>
+      <w:proofErr w:type="spellEnd"/>
+      <w:r>
+        <w:t xml:space="preserve"> </w:t>
+      </w:r>
+      <w:proofErr w:type="spellStart"/>
+      <w:r>
+        <w:t>great</w:t>
+      </w:r>
+      <w:proofErr w:type="spellEnd"/>
+      <w:r>
+        <w:t xml:space="preserve"> </w:t>
+      </w:r>
+      <w:proofErr w:type="spellStart"/>
+      <w:r>
+        <w:t>great</w:t>
+      </w:r>
+      <w:proofErr w:type="spellEnd"/>
+      <w:r>
+        <w:t xml:space="preserve"> </w:t>
+      </w:r>
+      <w:proofErr w:type="spellStart"/>
+      <w:r>
+        <w:t>great</w:t>
+      </w:r>
+      <w:proofErr w:type="spellEnd"/>
+      <w:r>
+        <w:t>"</w:t>
+      </w:r>
+      <w:r>
+        <w:t xml:space="preserve"> (Invalid use)</w:t>
+      </w:r>
+    </w:p>
+    <w:p>
+      <w:pPr>
+        <w:spacing w:line="480" w:lineRule="auto"/>
+      </w:pPr>
+      <w:r>
+        <w:t xml:space="preserve">Text F: </w:t>
+      </w:r>
+      <w:r>
+        <w:t>"</w:t>
+      </w:r>
+      <w:r>
+        <w:t>I’d rather have my eyes removed than be forced to watch this again</w:t>
+      </w:r>
+      <w:r>
+        <w:t>"</w:t>
+      </w:r>
+      <w:r>
+        <w:t xml:space="preserve"> (regular reviews)</w:t>
+      </w:r>
+    </w:p>
+    <w:p>
+      <w:pPr>
+        <w:spacing w:line="480" w:lineRule="auto"/>
+      </w:pPr>
+      <w:r>
+        <w:t xml:space="preserve">Text G: </w:t>
+      </w:r>
+      <w:r>
+        <w:t xml:space="preserve">"bad </w:t>
+      </w:r>
+      <w:proofErr w:type="spellStart"/>
+      <w:r>
+        <w:t>bad</w:t>
+      </w:r>
+      <w:proofErr w:type="spellEnd"/>
+      <w:r>
+        <w:t xml:space="preserve"> </w:t>
+      </w:r>
+      <w:proofErr w:type="spellStart"/>
+      <w:r>
+        <w:t>bad</w:t>
+      </w:r>
+      <w:proofErr w:type="spellEnd"/>
+      <w:r>
+        <w:t xml:space="preserve"> </w:t>
+      </w:r>
+      <w:proofErr w:type="spellStart"/>
+      <w:r>
+        <w:t>bad</w:t>
+      </w:r>
+      <w:proofErr w:type="spellEnd"/>
+      <w:r>
+        <w:t xml:space="preserve"> </w:t>
+      </w:r>
+      <w:proofErr w:type="spellStart"/>
+      <w:r>
+        <w:t>bad</w:t>
+      </w:r>
+      <w:proofErr w:type="spellEnd"/>
+      <w:r>
+        <w:t xml:space="preserve"> </w:t>
+      </w:r>
+      <w:proofErr w:type="spellStart"/>
+      <w:r>
+        <w:t>bad</w:t>
+      </w:r>
+      <w:proofErr w:type="spellEnd"/>
+      <w:r>
+        <w:t xml:space="preserve"> </w:t>
+      </w:r>
+      <w:proofErr w:type="spellStart"/>
+      <w:r>
+        <w:t>bad</w:t>
+      </w:r>
+      <w:proofErr w:type="spellEnd"/>
+      <w:r>
+        <w:t xml:space="preserve"> </w:t>
+      </w:r>
+      <w:proofErr w:type="spellStart"/>
+      <w:r>
+        <w:t>bad</w:t>
+      </w:r>
+      <w:proofErr w:type="spellEnd"/>
+      <w:r>
+        <w:t xml:space="preserve"> </w:t>
+      </w:r>
+      <w:proofErr w:type="spellStart"/>
+      <w:r>
+        <w:t>bad</w:t>
+      </w:r>
+      <w:proofErr w:type="spellEnd"/>
+      <w:r>
+        <w:t xml:space="preserve"> </w:t>
+      </w:r>
+      <w:proofErr w:type="spellStart"/>
+      <w:r>
+        <w:t>bad</w:t>
+      </w:r>
+      <w:proofErr w:type="spellEnd"/>
+      <w:r>
+        <w:t xml:space="preserve"> </w:t>
+      </w:r>
+      <w:proofErr w:type="spellStart"/>
+      <w:r>
+        <w:t>bad</w:t>
+      </w:r>
+      <w:proofErr w:type="spellEnd"/>
+      <w:r>
+        <w:t xml:space="preserve"> </w:t>
+      </w:r>
+      <w:proofErr w:type="spellStart"/>
+      <w:r>
+        <w:t>bad</w:t>
+      </w:r>
+      <w:proofErr w:type="spellEnd"/>
+      <w:r>
+        <w:t xml:space="preserve"> </w:t>
+      </w:r>
+      <w:proofErr w:type="spellStart"/>
+      <w:r>
+        <w:t>bad</w:t>
+      </w:r>
+      <w:proofErr w:type="spellEnd"/>
+      <w:r>
+        <w:t xml:space="preserve"> </w:t>
+      </w:r>
+      <w:proofErr w:type="spellStart"/>
+      <w:r>
+        <w:t>bad</w:t>
+      </w:r>
+      <w:proofErr w:type="spellEnd"/>
+      <w:r>
+        <w:t xml:space="preserve"> </w:t>
+      </w:r>
+      <w:proofErr w:type="spellStart"/>
+      <w:r>
+        <w:t>bad</w:t>
+      </w:r>
+      <w:proofErr w:type="spellEnd"/>
+      <w:r>
+        <w:t xml:space="preserve"> </w:t>
+      </w:r>
+      <w:proofErr w:type="spellStart"/>
+      <w:r>
+        <w:t>bad</w:t>
+      </w:r>
+      <w:proofErr w:type="spellEnd"/>
+      <w:r>
+        <w:t xml:space="preserve"> </w:t>
+      </w:r>
+      <w:proofErr w:type="spellStart"/>
+      <w:r>
+        <w:t>bad</w:t>
+      </w:r>
+      <w:proofErr w:type="spellEnd"/>
+      <w:r>
+        <w:t xml:space="preserve"> </w:t>
+      </w:r>
+      <w:proofErr w:type="spellStart"/>
+      <w:r>
+        <w:t>bad</w:t>
+      </w:r>
+      <w:proofErr w:type="spellEnd"/>
+      <w:r>
+        <w:t xml:space="preserve"> </w:t>
+      </w:r>
+      <w:proofErr w:type="spellStart"/>
+      <w:r>
+        <w:t>bad</w:t>
+      </w:r>
+      <w:proofErr w:type="spellEnd"/>
+      <w:r>
+        <w:t xml:space="preserve"> </w:t>
+      </w:r>
+      <w:proofErr w:type="spellStart"/>
+      <w:r>
+        <w:t>bad</w:t>
+      </w:r>
+      <w:proofErr w:type="spellEnd"/>
+      <w:r>
+        <w:t xml:space="preserve"> </w:t>
+      </w:r>
+      <w:proofErr w:type="spellStart"/>
+      <w:r>
+        <w:t>bad</w:t>
+      </w:r>
+      <w:proofErr w:type="spellEnd"/>
+      <w:r>
+        <w:t xml:space="preserve"> </w:t>
+      </w:r>
+      <w:proofErr w:type="spellStart"/>
+      <w:r>
+        <w:t>bad</w:t>
+      </w:r>
+      <w:proofErr w:type="spellEnd"/>
+      <w:r>
+        <w:t xml:space="preserve"> </w:t>
+      </w:r>
+      <w:proofErr w:type="spellStart"/>
+      <w:r>
+        <w:t>bad</w:t>
+      </w:r>
+      <w:proofErr w:type="spellEnd"/>
+      <w:r>
+        <w:t xml:space="preserve"> </w:t>
+      </w:r>
+      <w:proofErr w:type="spellStart"/>
+      <w:r>
+        <w:t>bad</w:t>
+      </w:r>
+      <w:proofErr w:type="spellEnd"/>
+      <w:r>
+        <w:t xml:space="preserve"> </w:t>
+      </w:r>
+      <w:proofErr w:type="spellStart"/>
+      <w:r>
+        <w:t>bad</w:t>
+      </w:r>
+      <w:proofErr w:type="spellEnd"/>
+      <w:r>
+        <w:t xml:space="preserve"> </w:t>
+      </w:r>
+      <w:proofErr w:type="spellStart"/>
+      <w:r>
+        <w:t>bad</w:t>
+      </w:r>
+      <w:proofErr w:type="spellEnd"/>
+      <w:r>
+        <w:t xml:space="preserve"> </w:t>
+      </w:r>
+      <w:proofErr w:type="spellStart"/>
+      <w:r>
+        <w:t>bad</w:t>
+      </w:r>
+      <w:proofErr w:type="spellEnd"/>
+      <w:r>
+        <w:t>"</w:t>
+      </w:r>
+      <w:r>
+        <w:t xml:space="preserve"> (Invalid use)</w:t>
+      </w:r>
+    </w:p>
+    <w:p>
+      <w:pPr>
+        <w:spacing w:line="480" w:lineRule="auto"/>
+      </w:pPr>
+      <w:r>
+        <w:t>Text H: “</w:t>
+      </w:r>
+      <w:proofErr w:type="spellStart"/>
+      <w:r>
+        <w:t>Fo</w:t>
+      </w:r>
+      <w:proofErr w:type="spellEnd"/>
+      <w:r>
+        <w:t xml:space="preserve"> sure the best film of 2019!! None better than this!”</w:t>
+      </w:r>
+      <w:r>
+        <w:t xml:space="preserve"> (Slang words)</w:t>
+      </w:r>
+    </w:p>
+    <w:p>
+      <w:pPr>
+        <w:spacing w:line="480" w:lineRule="auto"/>
+      </w:pPr>
+      <w:r>
+        <w:t xml:space="preserve">Text I: “Th best film of 2020, I </w:t>
+      </w:r>
+      <w:proofErr w:type="spellStart"/>
+      <w:r>
+        <w:t>can not</w:t>
+      </w:r>
+      <w:proofErr w:type="spellEnd"/>
+      <w:r>
+        <w:t xml:space="preserve"> </w:t>
+      </w:r>
+      <w:proofErr w:type="spellStart"/>
+      <w:r>
+        <w:t>belive</w:t>
+      </w:r>
+      <w:proofErr w:type="spellEnd"/>
+      <w:r>
+        <w:t xml:space="preserve"> how good this is. Watch it!”</w:t>
+      </w:r>
+      <w:r>
+        <w:t xml:space="preserve"> (Spelling mistakes)</w:t>
+      </w:r>
+    </w:p>
+    <w:p>
+      <w:pPr>
+        <w:spacing w:line="480" w:lineRule="auto"/>
+      </w:pPr>
+      <w:r>
+        <w:lastRenderedPageBreak/>
+        <w:t xml:space="preserve">Text J: “This film is so </w:t>
+      </w:r>
+      <w:proofErr w:type="gramStart"/>
+      <w:r>
+        <w:t>bad,</w:t>
+      </w:r>
+      <w:proofErr w:type="gramEnd"/>
+      <w:r>
+        <w:t xml:space="preserve"> it makes the sound of ‘</w:t>
+      </w:r>
+      <w:proofErr w:type="spellStart"/>
+      <w:r>
+        <w:t>badom</w:t>
+      </w:r>
+      <w:proofErr w:type="spellEnd"/>
+      <w:r>
+        <w:t>’ every time you watch it…”</w:t>
+      </w:r>
+      <w:r>
+        <w:t xml:space="preserve"> (Non-existent words)</w:t>
+      </w:r>
+    </w:p>
+    <w:p>
+      <w:pPr>
+        <w:spacing w:line="480" w:lineRule="auto"/>
+      </w:pPr>
+      <w:r>
+        <w:t xml:space="preserve">Text K: “This film on the whole is great, but there are some flaws that one can </w:t>
+      </w:r>
+      <w:r>
+        <w:t>does not ignore</w:t>
+      </w:r>
+      <w:r>
+        <w:t xml:space="preserve">. Often, in the background, the cameras recording the film can be seen. It is not easy to spot them, but once you notice one, you start noticing more. The acting was not the best, but it </w:t>
+      </w:r>
+      <w:r>
+        <w:t>was not</w:t>
+      </w:r>
+      <w:r>
+        <w:t xml:space="preserve"> that bad either. Overall, I still recommend you watch it.”</w:t>
+      </w:r>
+      <w:r>
+        <w:t xml:space="preserve"> (Professional reviews)</w:t>
+      </w:r>
+    </w:p>
+    <w:tbl>
+      <w:tblPr>
+        <w:tblStyle w:val="TableGrid"/>
+        <w:tblW w:w="0" w:type="auto"/>
+        <w:tblLook w:val="04A0" w:firstRow="1" w:lastRow="0" w:firstColumn="1" w:lastColumn="0" w:noHBand="0" w:noVBand="1"/>
+      </w:tblPr>
+      <w:tblGrid>
+        <w:gridCol w:w="1052"/>
+        <w:gridCol w:w="1293"/>
+        <w:gridCol w:w="1196"/>
+        <w:gridCol w:w="1235"/>
+        <w:gridCol w:w="1196"/>
+        <w:gridCol w:w="1157"/>
+        <w:gridCol w:w="1196"/>
+        <w:gridCol w:w="1025"/>
+      </w:tblGrid>
+      <w:tr>
+        <w:tc>
+          <w:tcPr>
+            <w:tcW w:w="1052" w:type="dxa"/>
+          </w:tcPr>
+          <w:p>
+            <w:pPr>
+              <w:spacing w:line="480" w:lineRule="auto"/>
+            </w:pPr>
+          </w:p>
+        </w:tc>
+        <w:tc>
+          <w:tcPr>
+            <w:tcW w:w="1293" w:type="dxa"/>
+          </w:tcPr>
+          <w:p>
+            <w:pPr>
+              <w:spacing w:line="480" w:lineRule="auto"/>
+            </w:pPr>
+            <w:r>
+              <w:t>Expected</w:t>
+            </w:r>
+          </w:p>
+        </w:tc>
+        <w:tc>
+          <w:tcPr>
+            <w:tcW w:w="1196" w:type="dxa"/>
+          </w:tcPr>
+          <w:p>
+            <w:pPr>
+              <w:spacing w:line="480" w:lineRule="auto"/>
+            </w:pPr>
+            <w:r>
+              <w:t>Model 1</w:t>
+            </w:r>
+          </w:p>
+        </w:tc>
+        <w:tc>
+          <w:tcPr>
+            <w:tcW w:w="1235" w:type="dxa"/>
+          </w:tcPr>
+          <w:p>
+            <w:pPr>
+              <w:spacing w:line="480" w:lineRule="auto"/>
+            </w:pPr>
+            <w:r>
+              <w:t>Deviancy</w:t>
+            </w:r>
+          </w:p>
+        </w:tc>
+        <w:tc>
+          <w:tcPr>
+            <w:tcW w:w="1196" w:type="dxa"/>
+          </w:tcPr>
+          <w:p>
+            <w:pPr>
+              <w:spacing w:line="480" w:lineRule="auto"/>
+            </w:pPr>
+            <w:r>
+              <w:t>Model 2</w:t>
+            </w:r>
+          </w:p>
+        </w:tc>
+        <w:tc>
+          <w:tcPr>
+            <w:tcW w:w="1157" w:type="dxa"/>
+          </w:tcPr>
+          <w:p>
+            <w:pPr>
+              <w:spacing w:line="480" w:lineRule="auto"/>
+            </w:pPr>
+            <w:r>
+              <w:t>Deviancy</w:t>
+            </w:r>
+          </w:p>
+        </w:tc>
+        <w:tc>
+          <w:tcPr>
+            <w:tcW w:w="1196" w:type="dxa"/>
+          </w:tcPr>
+          <w:p>
+            <w:pPr>
+              <w:spacing w:line="480" w:lineRule="auto"/>
+            </w:pPr>
+            <w:r>
+              <w:t>Model 3</w:t>
+            </w:r>
+          </w:p>
+        </w:tc>
+        <w:tc>
+          <w:tcPr>
+            <w:tcW w:w="1025" w:type="dxa"/>
+          </w:tcPr>
+          <w:p>
+            <w:pPr>
+              <w:spacing w:line="480" w:lineRule="auto"/>
+            </w:pPr>
+            <w:r>
+              <w:t>Deviancy</w:t>
+            </w:r>
+          </w:p>
+        </w:tc>
+      </w:tr>
+      <w:tr>
+        <w:tc>
+          <w:tcPr>
+            <w:tcW w:w="1052" w:type="dxa"/>
+          </w:tcPr>
+          <w:p>
+            <w:pPr>
+              <w:spacing w:line="480" w:lineRule="auto"/>
+            </w:pPr>
+            <w:r>
+              <w:t>Text A</w:t>
+            </w:r>
+          </w:p>
+        </w:tc>
+        <w:tc>
+          <w:tcPr>
+            <w:tcW w:w="1293" w:type="dxa"/>
+          </w:tcPr>
+          <w:p>
+            <w:pPr>
+              <w:spacing w:line="480" w:lineRule="auto"/>
+            </w:pPr>
+            <w:r>
+              <w:t>0.30</w:t>
+            </w:r>
+          </w:p>
+        </w:tc>
+        <w:tc>
+          <w:tcPr>
+            <w:tcW w:w="1196" w:type="dxa"/>
+          </w:tcPr>
+          <w:p>
+            <w:pPr>
+              <w:spacing w:line="480" w:lineRule="auto"/>
+            </w:pPr>
+            <w:r>
+              <w:t>0.15</w:t>
+            </w:r>
+          </w:p>
+        </w:tc>
+        <w:tc>
+          <w:tcPr>
+            <w:tcW w:w="1235" w:type="dxa"/>
+          </w:tcPr>
+          <w:p>
+            <w:pPr>
+              <w:spacing w:line="480" w:lineRule="auto"/>
+            </w:pPr>
+            <w:r>
+              <w:t>0.15</w:t>
+            </w:r>
+          </w:p>
+        </w:tc>
+        <w:tc>
+          <w:tcPr>
+            <w:tcW w:w="1196" w:type="dxa"/>
+          </w:tcPr>
+          <w:p>
+            <w:pPr>
+              <w:spacing w:line="480" w:lineRule="auto"/>
+            </w:pPr>
+            <w:r>
+              <w:t>0.30</w:t>
+            </w:r>
+          </w:p>
+        </w:tc>
+        <w:tc>
+          <w:tcPr>
+            <w:tcW w:w="1157" w:type="dxa"/>
+            <w:vAlign w:val="center"/>
+          </w:tcPr>
+          <w:p>
+            <w:pPr>
+              <w:spacing w:line="480" w:lineRule="auto"/>
+            </w:pPr>
+            <w:r>
+              <w:rPr>
+                <w:rFonts w:ascii="Calibri" w:hAnsi="Calibri" w:cs="Calibri"/>
+                <w:color w:val="000000"/>
+              </w:rPr>
+              <w:t>0</w:t>
+            </w:r>
+          </w:p>
+        </w:tc>
+        <w:tc>
+          <w:tcPr>
+            <w:tcW w:w="1196" w:type="dxa"/>
+          </w:tcPr>
+          <w:p>
+            <w:pPr>
+              <w:spacing w:line="480" w:lineRule="auto"/>
+            </w:pPr>
+            <w:r>
+              <w:t>0.01</w:t>
+            </w:r>
+          </w:p>
+        </w:tc>
+        <w:tc>
+          <w:tcPr>
+            <w:tcW w:w="1025" w:type="dxa"/>
+          </w:tcPr>
+          <w:p>
+            <w:pPr>
+              <w:spacing w:line="480" w:lineRule="auto"/>
+            </w:pPr>
+            <w:r>
+              <w:t>0.29</w:t>
+            </w:r>
+          </w:p>
+        </w:tc>
+      </w:tr>
+      <w:tr>
+        <w:tc>
+          <w:tcPr>
+            <w:tcW w:w="1052" w:type="dxa"/>
+          </w:tcPr>
+          <w:p>
+            <w:pPr>
+              <w:spacing w:line="480" w:lineRule="auto"/>
+            </w:pPr>
+            <w:r>
+              <w:t>Text B</w:t>
+            </w:r>
+          </w:p>
+        </w:tc>
+        <w:tc>
+          <w:tcPr>
+            <w:tcW w:w="1293" w:type="dxa"/>
+          </w:tcPr>
+          <w:p>
+            <w:pPr>
+              <w:spacing w:line="480" w:lineRule="auto"/>
+            </w:pPr>
+            <w:r>
+              <w:t>0.90</w:t>
+            </w:r>
+          </w:p>
+        </w:tc>
+        <w:tc>
+          <w:tcPr>
+            <w:tcW w:w="1196" w:type="dxa"/>
+          </w:tcPr>
+          <w:p>
+            <w:pPr>
+              <w:spacing w:line="480" w:lineRule="auto"/>
+            </w:pPr>
+            <w:r>
+              <w:t>0.66</w:t>
+            </w:r>
+          </w:p>
+        </w:tc>
+        <w:tc>
+          <w:tcPr>
+            <w:tcW w:w="1235" w:type="dxa"/>
+          </w:tcPr>
+          <w:p>
+            <w:pPr>
+              <w:spacing w:line="480" w:lineRule="auto"/>
+            </w:pPr>
+            <w:r>
+              <w:t>0.24</w:t>
+            </w:r>
+          </w:p>
+        </w:tc>
+        <w:tc>
+          <w:tcPr>
+            <w:tcW w:w="1196" w:type="dxa"/>
+          </w:tcPr>
+          <w:p>
+            <w:pPr>
+              <w:spacing w:line="480" w:lineRule="auto"/>
+            </w:pPr>
+            <w:r>
+              <w:t>0.83</w:t>
+            </w:r>
+          </w:p>
+        </w:tc>
+        <w:tc>
+          <w:tcPr>
+            <w:tcW w:w="1157" w:type="dxa"/>
+            <w:vAlign w:val="center"/>
+          </w:tcPr>
+          <w:p>
+            <w:pPr>
+              <w:spacing w:line="480" w:lineRule="auto"/>
+            </w:pPr>
+            <w:r>
+              <w:rPr>
+                <w:rFonts w:ascii="Calibri" w:hAnsi="Calibri" w:cs="Calibri"/>
+                <w:color w:val="000000"/>
+              </w:rPr>
+              <w:t>0.07</w:t>
+            </w:r>
+          </w:p>
+        </w:tc>
+        <w:tc>
+          <w:tcPr>
+            <w:tcW w:w="1196" w:type="dxa"/>
+          </w:tcPr>
+          <w:p>
+            <w:pPr>
+              <w:spacing w:line="480" w:lineRule="auto"/>
+            </w:pPr>
+            <w:r>
+              <w:t>0.83</w:t>
+            </w:r>
+          </w:p>
+        </w:tc>
+        <w:tc>
+          <w:tcPr>
+            <w:tcW w:w="1025" w:type="dxa"/>
+          </w:tcPr>
+          <w:p>
+            <w:pPr>
+              <w:spacing w:line="480" w:lineRule="auto"/>
+            </w:pPr>
+            <w:r>
+              <w:t>0.07</w:t>
+            </w:r>
+          </w:p>
+        </w:tc>
+      </w:tr>
+      <w:tr>
+        <w:tc>
+          <w:tcPr>
+            <w:tcW w:w="1052" w:type="dxa"/>
+          </w:tcPr>
+          <w:p>
+            <w:pPr>
+              <w:spacing w:line="480" w:lineRule="auto"/>
+            </w:pPr>
+            <w:r>
+              <w:t>Text C</w:t>
+            </w:r>
+          </w:p>
+        </w:tc>
+        <w:tc>
+          <w:tcPr>
+            <w:tcW w:w="1293" w:type="dxa"/>
+          </w:tcPr>
+          <w:p>
+            <w:pPr>
+              <w:spacing w:line="480" w:lineRule="auto"/>
+            </w:pPr>
+            <w:r>
+              <w:t>0.50</w:t>
+            </w:r>
+          </w:p>
+        </w:tc>
+        <w:tc>
+          <w:tcPr>
+            <w:tcW w:w="1196" w:type="dxa"/>
+          </w:tcPr>
+          <w:p>
+            <w:pPr>
+              <w:spacing w:line="480" w:lineRule="auto"/>
+            </w:pPr>
+            <w:r>
+              <w:t>0.14</w:t>
+            </w:r>
+          </w:p>
+        </w:tc>
+        <w:tc>
+          <w:tcPr>
+            <w:tcW w:w="1235" w:type="dxa"/>
+          </w:tcPr>
+          <w:p>
+            <w:pPr>
+              <w:spacing w:line="480" w:lineRule="auto"/>
+            </w:pPr>
+            <w:r>
+              <w:t>0.36</w:t>
+            </w:r>
+          </w:p>
+        </w:tc>
+        <w:tc>
+          <w:tcPr>
+            <w:tcW w:w="1196" w:type="dxa"/>
+          </w:tcPr>
+          <w:p>
+            <w:pPr>
+              <w:spacing w:line="480" w:lineRule="auto"/>
+            </w:pPr>
+            <w:r>
+              <w:t>0.74</w:t>
+            </w:r>
+          </w:p>
+        </w:tc>
+        <w:tc>
+          <w:tcPr>
+            <w:tcW w:w="1157" w:type="dxa"/>
+            <w:vAlign w:val="center"/>
+          </w:tcPr>
+          <w:p>
+            <w:pPr>
+              <w:spacing w:line="480" w:lineRule="auto"/>
+            </w:pPr>
+            <w:r>
+              <w:rPr>
+                <w:rFonts w:ascii="Calibri" w:hAnsi="Calibri" w:cs="Calibri"/>
+                <w:color w:val="000000"/>
+              </w:rPr>
+              <w:t>0.24</w:t>
+            </w:r>
+          </w:p>
+        </w:tc>
+        <w:tc>
+          <w:tcPr>
+            <w:tcW w:w="1196" w:type="dxa"/>
+          </w:tcPr>
+          <w:p>
+            <w:pPr>
+              <w:spacing w:line="480" w:lineRule="auto"/>
+            </w:pPr>
+            <w:r>
+              <w:t>0.02</w:t>
+            </w:r>
+          </w:p>
+        </w:tc>
+        <w:tc>
+          <w:tcPr>
+            <w:tcW w:w="1025" w:type="dxa"/>
+          </w:tcPr>
+          <w:p>
+            <w:pPr>
+              <w:spacing w:line="480" w:lineRule="auto"/>
+            </w:pPr>
+            <w:r>
+              <w:t>0.48</w:t>
+            </w:r>
+          </w:p>
+        </w:tc>
+      </w:tr>
+      <w:tr>
+        <w:tc>
+          <w:tcPr>
+            <w:tcW w:w="1052" w:type="dxa"/>
+          </w:tcPr>
+          <w:p>
+            <w:pPr>
+              <w:spacing w:line="480" w:lineRule="auto"/>
+            </w:pPr>
+            <w:r>
+              <w:t>Text D</w:t>
+            </w:r>
+          </w:p>
+        </w:tc>
+        <w:tc>
+          <w:tcPr>
+            <w:tcW w:w="1293" w:type="dxa"/>
+          </w:tcPr>
+          <w:p>
+            <w:pPr>
+              <w:spacing w:line="480" w:lineRule="auto"/>
+            </w:pPr>
+            <w:r>
+              <w:t>0.50</w:t>
+            </w:r>
+          </w:p>
+        </w:tc>
+        <w:tc>
+          <w:tcPr>
+            <w:tcW w:w="1196" w:type="dxa"/>
+          </w:tcPr>
+          <w:p>
+            <w:pPr>
+              <w:spacing w:line="480" w:lineRule="auto"/>
+            </w:pPr>
+            <w:r>
+              <w:t>0.50</w:t>
+            </w:r>
+          </w:p>
+        </w:tc>
+        <w:tc>
+          <w:tcPr>
+            <w:tcW w:w="1235" w:type="dxa"/>
+          </w:tcPr>
+          <w:p>
+            <w:pPr>
+              <w:spacing w:line="480" w:lineRule="auto"/>
+            </w:pPr>
+            <w:r>
+              <w:t>0</w:t>
+            </w:r>
+          </w:p>
+        </w:tc>
+        <w:tc>
+          <w:tcPr>
+            <w:tcW w:w="1196" w:type="dxa"/>
+          </w:tcPr>
+          <w:p>
+            <w:pPr>
+              <w:spacing w:line="480" w:lineRule="auto"/>
+            </w:pPr>
+            <w:r>
+              <w:t>0.46</w:t>
+            </w:r>
+          </w:p>
+        </w:tc>
+        <w:tc>
+          <w:tcPr>
+            <w:tcW w:w="1157" w:type="dxa"/>
+            <w:vAlign w:val="center"/>
+          </w:tcPr>
+          <w:p>
+            <w:pPr>
+              <w:spacing w:line="480" w:lineRule="auto"/>
+            </w:pPr>
+            <w:r>
+              <w:rPr>
+                <w:rFonts w:ascii="Calibri" w:hAnsi="Calibri" w:cs="Calibri"/>
+                <w:color w:val="000000"/>
+              </w:rPr>
+              <w:t>0.04</w:t>
+            </w:r>
+          </w:p>
+        </w:tc>
+        <w:tc>
+          <w:tcPr>
+            <w:tcW w:w="1196" w:type="dxa"/>
+          </w:tcPr>
+          <w:p>
+            <w:pPr>
+              <w:spacing w:line="480" w:lineRule="auto"/>
+            </w:pPr>
+            <w:r>
+              <w:t>0.09</w:t>
+            </w:r>
+          </w:p>
+        </w:tc>
+        <w:tc>
+          <w:tcPr>
+            <w:tcW w:w="1025" w:type="dxa"/>
+          </w:tcPr>
+          <w:p>
+            <w:pPr>
+              <w:spacing w:line="480" w:lineRule="auto"/>
+            </w:pPr>
+            <w:r>
+              <w:t>0.41</w:t>
+            </w:r>
+          </w:p>
+        </w:tc>
+      </w:tr>
+      <w:tr>
+        <w:tc>
+          <w:tcPr>
+            <w:tcW w:w="1052" w:type="dxa"/>
+          </w:tcPr>
+          <w:p>
+            <w:pPr>
+              <w:spacing w:line="480" w:lineRule="auto"/>
+            </w:pPr>
+            <w:r>
+              <w:t>Text E</w:t>
+            </w:r>
+          </w:p>
+        </w:tc>
+        <w:tc>
+          <w:tcPr>
+            <w:tcW w:w="1293" w:type="dxa"/>
+          </w:tcPr>
+          <w:p>
+            <w:pPr>
+              <w:spacing w:line="480" w:lineRule="auto"/>
+            </w:pPr>
+            <w:r>
+              <w:t>1.00</w:t>
+            </w:r>
+          </w:p>
+        </w:tc>
+        <w:tc>
+          <w:tcPr>
+            <w:tcW w:w="1196" w:type="dxa"/>
+          </w:tcPr>
+          <w:p>
+            <w:pPr>
+              <w:spacing w:line="480" w:lineRule="auto"/>
+            </w:pPr>
+            <w:r>
+              <w:t>1.00</w:t>
+            </w:r>
+          </w:p>
+        </w:tc>
+        <w:tc>
+          <w:tcPr>
+            <w:tcW w:w="1235" w:type="dxa"/>
+          </w:tcPr>
+          <w:p>
+            <w:pPr>
+              <w:spacing w:line="480" w:lineRule="auto"/>
+            </w:pPr>
+            <w:r>
+              <w:t>0</w:t>
+            </w:r>
+          </w:p>
+        </w:tc>
+        <w:tc>
+          <w:tcPr>
+            <w:tcW w:w="1196" w:type="dxa"/>
+          </w:tcPr>
+          <w:p>
+            <w:pPr>
+              <w:spacing w:line="480" w:lineRule="auto"/>
+            </w:pPr>
+            <w:r>
+              <w:t>1.00</w:t>
+            </w:r>
+          </w:p>
+        </w:tc>
+        <w:tc>
+          <w:tcPr>
+            <w:tcW w:w="1157" w:type="dxa"/>
+            <w:vAlign w:val="center"/>
+          </w:tcPr>
+          <w:p>
+            <w:pPr>
+              <w:spacing w:line="480" w:lineRule="auto"/>
+            </w:pPr>
+            <w:r>
+              <w:rPr>
+                <w:rFonts w:ascii="Calibri" w:hAnsi="Calibri" w:cs="Calibri"/>
+                <w:color w:val="000000"/>
+              </w:rPr>
+              <w:t>0</w:t>
+            </w:r>
+          </w:p>
+        </w:tc>
+        <w:tc>
+          <w:tcPr>
+            <w:tcW w:w="1196" w:type="dxa"/>
+          </w:tcPr>
+          <w:p>
+            <w:pPr>
+              <w:spacing w:line="480" w:lineRule="auto"/>
+            </w:pPr>
+            <w:r>
+              <w:t>1.00</w:t>
+            </w:r>
+          </w:p>
+        </w:tc>
+        <w:tc>
+          <w:tcPr>
+            <w:tcW w:w="1025" w:type="dxa"/>
+          </w:tcPr>
+          <w:p>
+            <w:pPr>
+              <w:spacing w:line="480" w:lineRule="auto"/>
+            </w:pPr>
+            <w:r>
+              <w:t>0.00</w:t>
+            </w:r>
+          </w:p>
+        </w:tc>
+      </w:tr>
+      <w:tr>
+        <w:tc>
+          <w:tcPr>
+            <w:tcW w:w="1052" w:type="dxa"/>
+          </w:tcPr>
+          <w:p>
+            <w:pPr>
+              <w:spacing w:line="480" w:lineRule="auto"/>
+            </w:pPr>
+            <w:r>
+              <w:t>Text F</w:t>
+            </w:r>
+          </w:p>
+        </w:tc>
+        <w:tc>
+          <w:tcPr>
+            <w:tcW w:w="1293" w:type="dxa"/>
+          </w:tcPr>
+          <w:p>
+            <w:pPr>
+              <w:spacing w:line="480" w:lineRule="auto"/>
+            </w:pPr>
+            <w:r>
+              <w:t>0.10</w:t>
+            </w:r>
+          </w:p>
+        </w:tc>
+        <w:tc>
+          <w:tcPr>
+            <w:tcW w:w="1196" w:type="dxa"/>
+          </w:tcPr>
+          <w:p>
+            <w:pPr>
+              <w:spacing w:line="480" w:lineRule="auto"/>
+            </w:pPr>
+            <w:r>
+              <w:t>0.23</w:t>
+            </w:r>
+          </w:p>
+        </w:tc>
+        <w:tc>
+          <w:tcPr>
+            <w:tcW w:w="1235" w:type="dxa"/>
+          </w:tcPr>
+          <w:p>
+            <w:pPr>
+              <w:spacing w:line="480" w:lineRule="auto"/>
+            </w:pPr>
+            <w:r>
+              <w:t>0.13</w:t>
+            </w:r>
+          </w:p>
+        </w:tc>
+        <w:tc>
+          <w:tcPr>
+            <w:tcW w:w="1196" w:type="dxa"/>
+          </w:tcPr>
+          <w:p>
+            <w:pPr>
+              <w:spacing w:line="480" w:lineRule="auto"/>
+            </w:pPr>
+            <w:r>
+              <w:t>0.13</w:t>
+            </w:r>
+          </w:p>
+        </w:tc>
+        <w:tc>
+          <w:tcPr>
+            <w:tcW w:w="1157" w:type="dxa"/>
+            <w:vAlign w:val="center"/>
+          </w:tcPr>
+          <w:p>
+            <w:pPr>
+              <w:spacing w:line="480" w:lineRule="auto"/>
+            </w:pPr>
+            <w:r>
+              <w:rPr>
+                <w:rFonts w:ascii="Calibri" w:hAnsi="Calibri" w:cs="Calibri"/>
+                <w:color w:val="000000"/>
+              </w:rPr>
+              <w:t>0.03</w:t>
+            </w:r>
+          </w:p>
+        </w:tc>
+        <w:tc>
+          <w:tcPr>
+            <w:tcW w:w="1196" w:type="dxa"/>
+          </w:tcPr>
+          <w:p>
+            <w:pPr>
+              <w:spacing w:line="480" w:lineRule="auto"/>
+            </w:pPr>
+            <w:r>
+              <w:t>0.30</w:t>
+            </w:r>
+          </w:p>
+        </w:tc>
+        <w:tc>
+          <w:tcPr>
+            <w:tcW w:w="1025" w:type="dxa"/>
+          </w:tcPr>
+          <w:p>
+            <w:pPr>
+              <w:spacing w:line="480" w:lineRule="auto"/>
+            </w:pPr>
+            <w:r>
+              <w:t>0.20</w:t>
+            </w:r>
+          </w:p>
+        </w:tc>
+      </w:tr>
+      <w:tr>
+        <w:tc>
+          <w:tcPr>
+            <w:tcW w:w="1052" w:type="dxa"/>
+          </w:tcPr>
+          <w:p>
+            <w:pPr>
+              <w:spacing w:line="480" w:lineRule="auto"/>
+            </w:pPr>
+            <w:r>
+              <w:t>Text G</w:t>
+            </w:r>
+          </w:p>
+        </w:tc>
+        <w:tc>
+          <w:tcPr>
+            <w:tcW w:w="1293" w:type="dxa"/>
+          </w:tcPr>
+          <w:p>
+            <w:pPr>
+              <w:spacing w:line="480" w:lineRule="auto"/>
+            </w:pPr>
+            <w:r>
+              <w:t>0.00</w:t>
+            </w:r>
+          </w:p>
+        </w:tc>
+        <w:tc>
+          <w:tcPr>
+            <w:tcW w:w="1196" w:type="dxa"/>
+          </w:tcPr>
+          <w:p>
+            <w:pPr>
+              <w:spacing w:line="480" w:lineRule="auto"/>
+            </w:pPr>
+            <w:r>
+              <w:t>0.00</w:t>
+            </w:r>
+          </w:p>
+        </w:tc>
+        <w:tc>
+          <w:tcPr>
+            <w:tcW w:w="1235" w:type="dxa"/>
+          </w:tcPr>
+          <w:p>
+            <w:pPr>
+              <w:spacing w:line="480" w:lineRule="auto"/>
+            </w:pPr>
+            <w:r>
+              <w:t>0</w:t>
+            </w:r>
+          </w:p>
+        </w:tc>
+        <w:tc>
+          <w:tcPr>
+            <w:tcW w:w="1196" w:type="dxa"/>
+          </w:tcPr>
+          <w:p>
+            <w:pPr>
+              <w:spacing w:line="480" w:lineRule="auto"/>
+            </w:pPr>
+            <w:r>
+              <w:t>0.00</w:t>
+            </w:r>
+          </w:p>
+        </w:tc>
+        <w:tc>
+          <w:tcPr>
+            <w:tcW w:w="1157" w:type="dxa"/>
+            <w:vAlign w:val="center"/>
+          </w:tcPr>
+          <w:p>
+            <w:pPr>
+              <w:spacing w:line="480" w:lineRule="auto"/>
+            </w:pPr>
+            <w:r>
+              <w:rPr>
+                <w:rFonts w:ascii="Calibri" w:hAnsi="Calibri" w:cs="Calibri"/>
+                <w:color w:val="000000"/>
+              </w:rPr>
+              <w:t>0</w:t>
+            </w:r>
+          </w:p>
+        </w:tc>
+        <w:tc>
+          <w:tcPr>
+            <w:tcW w:w="1196" w:type="dxa"/>
+          </w:tcPr>
+          <w:p>
+            <w:pPr>
+              <w:spacing w:line="480" w:lineRule="auto"/>
+            </w:pPr>
+            <w:r>
+              <w:t>0.00</w:t>
+            </w:r>
+          </w:p>
+        </w:tc>
+        <w:tc>
+          <w:tcPr>
+            <w:tcW w:w="1025" w:type="dxa"/>
+          </w:tcPr>
+          <w:p>
+            <w:pPr>
+              <w:spacing w:line="480" w:lineRule="auto"/>
+            </w:pPr>
+            <w:r>
+              <w:t>0.00</w:t>
+            </w:r>
+          </w:p>
+        </w:tc>
+      </w:tr>
+      <w:tr>
+        <w:tc>
+          <w:tcPr>
+            <w:tcW w:w="1052" w:type="dxa"/>
+          </w:tcPr>
+          <w:p>
+            <w:pPr>
+              <w:spacing w:line="480" w:lineRule="auto"/>
+            </w:pPr>
+            <w:r>
+              <w:t>Text H</w:t>
+            </w:r>
+          </w:p>
+        </w:tc>
+        <w:tc>
+          <w:tcPr>
+            <w:tcW w:w="1293" w:type="dxa"/>
+          </w:tcPr>
+          <w:p>
+            <w:pPr>
+              <w:spacing w:line="480" w:lineRule="auto"/>
+            </w:pPr>
+            <w:r>
+              <w:t>0.75</w:t>
+            </w:r>
+          </w:p>
+        </w:tc>
+        <w:tc>
+          <w:tcPr>
+            <w:tcW w:w="1196" w:type="dxa"/>
+          </w:tcPr>
+          <w:p>
+            <w:pPr>
+              <w:spacing w:line="480" w:lineRule="auto"/>
+            </w:pPr>
+            <w:r>
+              <w:t>0.62</w:t>
+            </w:r>
+          </w:p>
+        </w:tc>
+        <w:tc>
+          <w:tcPr>
+            <w:tcW w:w="1235" w:type="dxa"/>
+          </w:tcPr>
+          <w:p>
+            <w:pPr>
+              <w:spacing w:line="480" w:lineRule="auto"/>
+            </w:pPr>
+            <w:r>
+              <w:t>0.13</w:t>
+            </w:r>
+          </w:p>
+        </w:tc>
+        <w:tc>
+          <w:tcPr>
+            <w:tcW w:w="1196" w:type="dxa"/>
+          </w:tcPr>
+          <w:p>
+            <w:pPr>
+              <w:spacing w:line="480" w:lineRule="auto"/>
+            </w:pPr>
+            <w:r>
+              <w:t>0.53</w:t>
+            </w:r>
+          </w:p>
+        </w:tc>
+        <w:tc>
+          <w:tcPr>
+            <w:tcW w:w="1157" w:type="dxa"/>
+            <w:vAlign w:val="center"/>
+          </w:tcPr>
+          <w:p>
+            <w:pPr>
+              <w:spacing w:line="480" w:lineRule="auto"/>
+            </w:pPr>
+            <w:r>
+              <w:rPr>
+                <w:rFonts w:ascii="Calibri" w:hAnsi="Calibri" w:cs="Calibri"/>
+                <w:color w:val="000000"/>
+              </w:rPr>
+              <w:t>0.22</w:t>
+            </w:r>
+          </w:p>
+        </w:tc>
+        <w:tc>
+          <w:tcPr>
+            <w:tcW w:w="1196" w:type="dxa"/>
+          </w:tcPr>
+          <w:p>
+            <w:pPr>
+              <w:spacing w:line="480" w:lineRule="auto"/>
+            </w:pPr>
+            <w:r>
+              <w:t>0.63</w:t>
+            </w:r>
+          </w:p>
+        </w:tc>
+        <w:tc>
+          <w:tcPr>
+            <w:tcW w:w="1025" w:type="dxa"/>
+          </w:tcPr>
+          <w:p>
+            <w:pPr>
+              <w:spacing w:line="480" w:lineRule="auto"/>
+            </w:pPr>
+            <w:r>
+              <w:t>0.12</w:t>
+            </w:r>
+          </w:p>
+        </w:tc>
+      </w:tr>
+      <w:tr>
+        <w:tc>
+          <w:tcPr>
+            <w:tcW w:w="1052" w:type="dxa"/>
+          </w:tcPr>
+          <w:p>
+            <w:pPr>
+              <w:spacing w:line="480" w:lineRule="auto"/>
+            </w:pPr>
+            <w:r>
+              <w:t>Text I</w:t>
+            </w:r>
+          </w:p>
+        </w:tc>
+        <w:tc>
+          <w:tcPr>
+            <w:tcW w:w="1293" w:type="dxa"/>
+          </w:tcPr>
+          <w:p>
+            <w:pPr>
+              <w:spacing w:line="480" w:lineRule="auto"/>
+            </w:pPr>
+            <w:r>
+              <w:t>0.75</w:t>
+            </w:r>
+          </w:p>
+        </w:tc>
+        <w:tc>
+          <w:tcPr>
+            <w:tcW w:w="1196" w:type="dxa"/>
+          </w:tcPr>
+          <w:p>
+            <w:pPr>
+              <w:spacing w:line="480" w:lineRule="auto"/>
+            </w:pPr>
+            <w:r>
+              <w:t>Error</w:t>
+            </w:r>
+          </w:p>
+        </w:tc>
+        <w:tc>
+          <w:tcPr>
+            <w:tcW w:w="1235" w:type="dxa"/>
+            <w:shd w:val="clear" w:color="auto" w:fill="000000" w:themeFill="text1"/>
+          </w:tcPr>
+          <w:p>
+            <w:pPr>
+              <w:spacing w:line="480" w:lineRule="auto"/>
+            </w:pPr>
+          </w:p>
+        </w:tc>
+        <w:tc>
+          <w:tcPr>
+            <w:tcW w:w="1196" w:type="dxa"/>
+          </w:tcPr>
+          <w:p>
+            <w:pPr>
+              <w:spacing w:line="480" w:lineRule="auto"/>
+            </w:pPr>
+            <w:r>
+              <w:t>0.53</w:t>
+            </w:r>
+          </w:p>
+        </w:tc>
+        <w:tc>
+          <w:tcPr>
+            <w:tcW w:w="1157" w:type="dxa"/>
+            <w:vAlign w:val="center"/>
+          </w:tcPr>
+          <w:p>
+            <w:pPr>
+              <w:spacing w:line="480" w:lineRule="auto"/>
+            </w:pPr>
+            <w:r>
+              <w:rPr>
+                <w:rFonts w:ascii="Calibri" w:hAnsi="Calibri" w:cs="Calibri"/>
+                <w:color w:val="000000"/>
+              </w:rPr>
+              <w:t>0.22</w:t>
+            </w:r>
+          </w:p>
+        </w:tc>
+        <w:tc>
+          <w:tcPr>
+            <w:tcW w:w="1196" w:type="dxa"/>
+          </w:tcPr>
+          <w:p>
+            <w:pPr>
+              <w:spacing w:line="480" w:lineRule="auto"/>
+            </w:pPr>
+            <w:r>
+              <w:t>0.26</w:t>
+            </w:r>
+          </w:p>
+        </w:tc>
+        <w:tc>
+          <w:tcPr>
+            <w:tcW w:w="1025" w:type="dxa"/>
+          </w:tcPr>
+          <w:p>
+            <w:pPr>
+              <w:spacing w:line="480" w:lineRule="auto"/>
+            </w:pPr>
+            <w:r>
+              <w:t>0.49</w:t>
+            </w:r>
+          </w:p>
+        </w:tc>
+      </w:tr>
+      <w:tr>
+        <w:tc>
+          <w:tcPr>
+            <w:tcW w:w="1052" w:type="dxa"/>
+          </w:tcPr>
+          <w:p>
+            <w:pPr>
+              <w:spacing w:line="480" w:lineRule="auto"/>
+            </w:pPr>
+            <w:r>
+              <w:t>Text J</w:t>
+            </w:r>
+          </w:p>
+        </w:tc>
+        <w:tc>
+          <w:tcPr>
+            <w:tcW w:w="1293" w:type="dxa"/>
+          </w:tcPr>
+          <w:p>
+            <w:pPr>
+              <w:spacing w:line="480" w:lineRule="auto"/>
+            </w:pPr>
+            <w:r>
+              <w:t>0.15</w:t>
+            </w:r>
+          </w:p>
+        </w:tc>
+        <w:tc>
+          <w:tcPr>
+            <w:tcW w:w="1196" w:type="dxa"/>
+          </w:tcPr>
+          <w:p>
+            <w:pPr>
+              <w:spacing w:line="480" w:lineRule="auto"/>
+            </w:pPr>
+            <w:r>
+              <w:t>0.67</w:t>
+            </w:r>
+          </w:p>
+        </w:tc>
+        <w:tc>
+          <w:tcPr>
+            <w:tcW w:w="1235" w:type="dxa"/>
+          </w:tcPr>
+          <w:p>
+            <w:pPr>
+              <w:spacing w:line="480" w:lineRule="auto"/>
+            </w:pPr>
+            <w:r>
+              <w:t>0.52</w:t>
+            </w:r>
+          </w:p>
+        </w:tc>
+        <w:tc>
+          <w:tcPr>
+            <w:tcW w:w="1196" w:type="dxa"/>
+          </w:tcPr>
+          <w:p>
+            <w:pPr>
+              <w:spacing w:line="480" w:lineRule="auto"/>
+            </w:pPr>
+            <w:r>
+              <w:t>0.78</w:t>
+            </w:r>
+          </w:p>
+        </w:tc>
+        <w:tc>
+          <w:tcPr>
+            <w:tcW w:w="1157" w:type="dxa"/>
+            <w:vAlign w:val="center"/>
+          </w:tcPr>
+          <w:p>
+            <w:pPr>
+              <w:spacing w:line="480" w:lineRule="auto"/>
+            </w:pPr>
+            <w:r>
+              <w:rPr>
+                <w:rFonts w:ascii="Calibri" w:hAnsi="Calibri" w:cs="Calibri"/>
+                <w:color w:val="000000"/>
+              </w:rPr>
+              <w:t>0.63</w:t>
+            </w:r>
+          </w:p>
+        </w:tc>
+        <w:tc>
+          <w:tcPr>
+            <w:tcW w:w="1196" w:type="dxa"/>
+          </w:tcPr>
+          <w:p>
+            <w:pPr>
+              <w:spacing w:line="480" w:lineRule="auto"/>
+            </w:pPr>
+            <w:r>
+              <w:t>0.65</w:t>
+            </w:r>
+          </w:p>
+        </w:tc>
+        <w:tc>
+          <w:tcPr>
+            <w:tcW w:w="1025" w:type="dxa"/>
+          </w:tcPr>
+          <w:p>
+            <w:pPr>
+              <w:spacing w:line="480" w:lineRule="auto"/>
+            </w:pPr>
+            <w:r>
+              <w:t>0.50</w:t>
+            </w:r>
+          </w:p>
+        </w:tc>
+      </w:tr>
+      <w:tr>
+        <w:tc>
+          <w:tcPr>
+            <w:tcW w:w="1052" w:type="dxa"/>
+          </w:tcPr>
+          <w:p>
+            <w:pPr>
+              <w:spacing w:line="480" w:lineRule="auto"/>
+            </w:pPr>
+            <w:r>
+              <w:t>Text K</w:t>
+            </w:r>
+          </w:p>
+        </w:tc>
+        <w:tc>
+          <w:tcPr>
+            <w:tcW w:w="1293" w:type="dxa"/>
+          </w:tcPr>
+          <w:p>
+            <w:pPr>
+              <w:spacing w:line="480" w:lineRule="auto"/>
+            </w:pPr>
+            <w:r>
+              <w:t>0.75</w:t>
+            </w:r>
+          </w:p>
+        </w:tc>
+        <w:tc>
+          <w:tcPr>
+            <w:tcW w:w="1196" w:type="dxa"/>
+          </w:tcPr>
+          <w:p>
+            <w:pPr>
+              <w:spacing w:line="480" w:lineRule="auto"/>
+            </w:pPr>
+            <w:r>
+              <w:t>0.11</w:t>
+            </w:r>
+          </w:p>
+        </w:tc>
+        <w:tc>
+          <w:tcPr>
+            <w:tcW w:w="1235" w:type="dxa"/>
+          </w:tcPr>
+          <w:p>
+            <w:pPr>
+              <w:spacing w:line="480" w:lineRule="auto"/>
+            </w:pPr>
+            <w:r>
+              <w:t>0.64</w:t>
+            </w:r>
+          </w:p>
+        </w:tc>
+        <w:tc>
+          <w:tcPr>
+            <w:tcW w:w="1196" w:type="dxa"/>
+          </w:tcPr>
+          <w:p>
+            <w:pPr>
+              <w:spacing w:line="480" w:lineRule="auto"/>
+            </w:pPr>
+            <w:r>
+              <w:t>0.47</w:t>
+            </w:r>
+          </w:p>
+        </w:tc>
+        <w:tc>
+          <w:tcPr>
+            <w:tcW w:w="1157" w:type="dxa"/>
+            <w:vAlign w:val="center"/>
+          </w:tcPr>
+          <w:p>
+            <w:pPr>
+              <w:spacing w:line="480" w:lineRule="auto"/>
+            </w:pPr>
+            <w:r>
+              <w:rPr>
+                <w:rFonts w:ascii="Calibri" w:hAnsi="Calibri" w:cs="Calibri"/>
+                <w:color w:val="000000"/>
+              </w:rPr>
+              <w:t>0.28</w:t>
+            </w:r>
+          </w:p>
+        </w:tc>
+        <w:tc>
+          <w:tcPr>
+            <w:tcW w:w="1196" w:type="dxa"/>
+          </w:tcPr>
+          <w:p>
+            <w:pPr>
+              <w:spacing w:line="480" w:lineRule="auto"/>
+            </w:pPr>
+            <w:r>
+              <w:t>0.05</w:t>
+            </w:r>
+          </w:p>
+        </w:tc>
+        <w:tc>
+          <w:tcPr>
+            <w:tcW w:w="1025" w:type="dxa"/>
+          </w:tcPr>
+          <w:p>
+            <w:pPr>
+              <w:spacing w:line="480" w:lineRule="auto"/>
+            </w:pPr>
+            <w:r>
+              <w:t>0.70</w:t>
+            </w:r>
+          </w:p>
+        </w:tc>
+      </w:tr>
+    </w:tbl>
+    <w:p>
+      <w:pPr>
+        <w:spacing w:line="480" w:lineRule="auto"/>
+      </w:pPr>
+      <w:r>
+        <w:t>Average Deviancy for Model 1: (0.15 + 0.24 + 0.36 + 0 + 0 + 0.13 + 0 + 0.13 + 0.52 + 0.64) / 10 = 0.217</w:t>
+      </w:r>
+    </w:p>
+    <w:p>
+      <w:pPr>
+        <w:spacing w:line="480" w:lineRule="auto"/>
+      </w:pPr>
+      <w:r>
+        <w:t>Average Deviancy for Model 2: (0 + 0.07 + 0.24 + 0.04 + 0 + 0.03 +0 + 0.22 + 0.22 + 0.63 + 0.28) / 11 = 0.157273</w:t>
+      </w:r>
+    </w:p>
+    <w:p>
+      <w:pPr>
+        <w:spacing w:line="480" w:lineRule="auto"/>
+      </w:pPr>
+      <w:r>
+        <w:t>Average Deviancy for Model 3: (0.29 + 0.07 + 0.48 + 0.41 + 0 + 0.2 + 0 +0.12 + 0.49 + 0.50 + 0.70)</w:t>
+      </w:r>
+      <w:r>
+        <w:t xml:space="preserve"> / 11</w:t>
+      </w:r>
+      <w:r>
+        <w:t xml:space="preserve"> = </w:t>
+      </w:r>
+      <w:r>
+        <w:t>0.296364</w:t>
+      </w:r>
+    </w:p>
+    <w:p>
+      <w:pPr>
+        <w:spacing w:line="480" w:lineRule="auto"/>
+      </w:pPr>
+      <w:r>
+        <w:lastRenderedPageBreak/>
+        <w:t xml:space="preserve">In Text I, the script throws an error </w:t>
+      </w:r>
+      <w:r>
+        <w:t xml:space="preserve">for Model 1 </w:t>
+      </w:r>
+      <w:r>
+        <w:t>because of the word “believe” being written as “</w:t>
+      </w:r>
+      <w:proofErr w:type="spellStart"/>
+      <w:r>
+        <w:t>belive</w:t>
+      </w:r>
+      <w:proofErr w:type="spellEnd"/>
+      <w:r>
+        <w:t>”.</w:t>
+      </w:r>
+      <w:r>
+        <w:t xml:space="preserve"> In Model 2 &amp; 3, this error did not occur because </w:t>
+      </w:r>
+      <w:r>
+        <w:t>during their creation, their unique word count was higher than Model 1.</w:t>
+      </w:r>
+    </w:p>
+    <w:p>
+      <w:pPr>
+        <w:spacing w:line="480" w:lineRule="auto"/>
+      </w:pPr>
+    </w:p>
+    <w:p>
+      <w:pPr>
+        <w:spacing w:line="480" w:lineRule="auto"/>
+      </w:pPr>
+      <w:r>
         <w:br w:type="page"/>
       </w:r>
     </w:p>
     <w:p>
       <w:pPr>
-        <w:spacing w:line="480" w:lineRule="auto"/>
-      </w:pPr>
+        <w:pStyle w:val="Heading1"/>
+        <w:spacing w:line="480" w:lineRule="auto"/>
+      </w:pPr>
+      <w:bookmarkStart w:id="7" w:name="_Toc42112845"/>
       <w:r>
         <w:lastRenderedPageBreak/>
         <w:t>Discussion</w:t>
       </w:r>
-    </w:p>
-    <w:p>
-      <w:pPr>
-        <w:spacing w:line="480" w:lineRule="auto"/>
-      </w:pPr>
-      <w:r>
-        <w:br w:type="page"/>
-      </w:r>
-    </w:p>
-    <w:p>
-      <w:pPr>
-        <w:spacing w:line="480" w:lineRule="auto"/>
-      </w:pPr>
-      <w:proofErr w:type="gramStart"/>
-      <w:r>
-        <w:lastRenderedPageBreak/>
-        <w:t>Log Book</w:t>
-      </w:r>
-      <w:proofErr w:type="gramEnd"/>
-    </w:p>
-    <w:p>
-      <w:pPr>
-        <w:spacing w:line="480" w:lineRule="auto"/>
-      </w:pPr>
-      <w:r>
-        <w:t>3/09/2020</w:t>
-      </w:r>
-    </w:p>
-    <w:p>
-      <w:pPr>
-        <w:spacing w:line="480" w:lineRule="auto"/>
-      </w:pPr>
-      <w:r>
-        <w:t>Discussed with my mentor about my objectives, methodology.</w:t>
-      </w:r>
-    </w:p>
-    <w:p>
-      <w:pPr>
-        <w:spacing w:line="480" w:lineRule="auto"/>
-      </w:pPr>
-      <w:r>
-        <w:t>My mentor also gave me some recommendations on how to approach writing my project and how to form a good research question and hypothesis.</w:t>
-      </w:r>
-    </w:p>
-    <w:p>
-      <w:pPr>
-        <w:spacing w:line="480" w:lineRule="auto"/>
-      </w:pPr>
-      <w:r>
-        <w:t>Also discussed potential limitations at this current stage, and how things might change.</w:t>
-      </w:r>
-    </w:p>
-    <w:p>
-      <w:pPr>
-        <w:spacing w:line="480" w:lineRule="auto"/>
-      </w:pPr>
-    </w:p>
-    <w:p>
-      <w:pPr>
-        <w:spacing w:line="480" w:lineRule="auto"/>
-      </w:pPr>
-      <w:r>
-        <w:t>4/05/2020</w:t>
-      </w:r>
-    </w:p>
-    <w:p>
-      <w:pPr>
-        <w:spacing w:line="480" w:lineRule="auto"/>
-      </w:pPr>
-      <w:r>
-        <w:t>Presented a few problems to my mentor and then received some assistance.</w:t>
-      </w:r>
-    </w:p>
-    <w:p>
-      <w:pPr>
-        <w:spacing w:line="480" w:lineRule="auto"/>
-      </w:pPr>
-    </w:p>
-    <w:p>
-      <w:pPr>
-        <w:spacing w:line="480" w:lineRule="auto"/>
-      </w:pPr>
-      <w:r>
-        <w:t>4/06/2020</w:t>
-      </w:r>
-    </w:p>
-    <w:p>
-      <w:pPr>
-        <w:spacing w:line="480" w:lineRule="auto"/>
-      </w:pPr>
-      <w:r>
-        <w:t>My mentor provided me with a solution to my sources problem by pointing out that I will effectively be doing “sentimental analysis” and then provided me with a dataset suitable for my objectives.</w:t>
-      </w:r>
-    </w:p>
-    <w:p>
-      <w:pPr>
-        <w:spacing w:line="480" w:lineRule="auto"/>
-      </w:pPr>
-    </w:p>
-    <w:p>
-      <w:pPr>
-        <w:spacing w:line="480" w:lineRule="auto"/>
-      </w:pPr>
-      <w:r>
-        <w:t>4/17/2020</w:t>
-      </w:r>
-    </w:p>
-    <w:p>
-      <w:pPr>
-        <w:spacing w:line="480" w:lineRule="auto"/>
-      </w:pPr>
-      <w:r>
-        <w:t xml:space="preserve">My mentor provided me with a reference of where I should start trying to achieve my goal, “Python for NLP: Word Embeddings for Deep Learning in </w:t>
-      </w:r>
-      <w:proofErr w:type="spellStart"/>
-      <w:r>
-        <w:t>Keras</w:t>
-      </w:r>
-      <w:proofErr w:type="spellEnd"/>
-      <w:r>
-        <w:t>”</w:t>
-      </w:r>
-    </w:p>
-    <w:p>
-      <w:r>
-        <w:br w:type="page"/>
-      </w:r>
-    </w:p>
+      <w:bookmarkEnd w:id="7"/>
+    </w:p>
+    <w:p>
+      <w:pPr>
+        <w:spacing w:line="480" w:lineRule="auto"/>
+      </w:pPr>
+      <w:r>
+        <w:t xml:space="preserve">Before the beginning of the discussion, it should be noted that the test sample was not very large, nor did it judge the models depending on </w:t>
+      </w:r>
+      <w:r>
+        <w:t>each</w:t>
+      </w:r>
+      <w:r>
+        <w:t xml:space="preserve"> types of review, only</w:t>
+      </w:r>
+      <w:r>
+        <w:t xml:space="preserve"> one collective group that has a variety of possibilities. However, given the level of generic the reviews were, a conclusion can still be drawn.</w:t>
+      </w:r>
+    </w:p>
+    <w:p>
+      <w:pPr>
+        <w:spacing w:line="480" w:lineRule="auto"/>
+      </w:pPr>
+      <w:r>
+        <w:t xml:space="preserve">The first model, the one suggested by the tutorial, </w:t>
+      </w:r>
+      <w:r>
+        <w:t>was not too far from expectations. On the simpler reviews, it was generally not too far from expectations. In review C, the review that makes use of the word ‘mediocre’, the model was not close to the expected outcome, far enough to be considered as wrong.</w:t>
+      </w:r>
+    </w:p>
+    <w:p>
+      <w:pPr>
+        <w:spacing w:line="480" w:lineRule="auto"/>
+      </w:pPr>
+      <w:r>
+        <w:t>As for the second model, the model with slight improvements over the first model, it performed generally well all around, with many predictions being near spot on or spot on. It also had issues with the word ‘mediocre’, it was not as far off but the prediction is still far enough to be considered as wrong. As for Text K, one of the reviews which would need a more accurate prediction over the others, it still failed to produce a relevant prediction</w:t>
+      </w:r>
+      <w:r>
+        <w:t>. It should be noted however, that Model 2 produced over all desirable results.</w:t>
+      </w:r>
+    </w:p>
+    <w:p>
+      <w:pPr>
+        <w:spacing w:line="480" w:lineRule="auto"/>
+      </w:pPr>
+      <w:r>
+        <w:t xml:space="preserve">Lastly, the third model, the model with larger training data sets, more epochs, and a larger vocabulary. Model Three required a large amount of time to train, due to its larger processing load. Despite these facts, the produced model, as bulky as it is, failed to produce good predictions. Almost all the predictions created by the model were inferior to other less trained models. On the simpler of the reviews, the model failed to produce accurate results. The reason why the more trained model has produced worse result than a model with a smaller and more limited training set might be due to a learning curve of accuracy vs data set, where having a small data set allows a model to create more accurate results on simpler </w:t>
+      </w:r>
+      <w:r>
+        <w:t>testing data, while opening up the model to more words and larger reviews would require a number of data that is substantially larger than its predecessors.</w:t>
+      </w:r>
+    </w:p>
+    <w:bookmarkStart w:id="8" w:name="_Toc42112846" w:displacedByCustomXml="next"/>
     <w:sdt>
       <w:sdtPr>
         <w:rPr>
@@ -851,10 +3458,12 @@
         <w:p>
           <w:pPr>
             <w:pStyle w:val="Heading1"/>
+            <w:spacing w:line="480" w:lineRule="auto"/>
           </w:pPr>
           <w:r>
             <w:t>Bibliography</w:t>
           </w:r>
+          <w:bookmarkEnd w:id="8"/>
         </w:p>
         <w:sdt>
           <w:sdtPr>
@@ -881,6 +3490,104 @@
               <w:r>
                 <w:fldChar w:fldCharType="separate"/>
               </w:r>
+              <w:r>
+                <w:rPr>
+                  <w:noProof/>
+                </w:rPr>
+                <w:t xml:space="preserve">Isah, H., Trundle, P. &amp; Neagu, D., 2014. </w:t>
+              </w:r>
+              <w:r>
+                <w:rPr>
+                  <w:i/>
+                  <w:iCs/>
+                  <w:noProof/>
+                </w:rPr>
+                <w:t xml:space="preserve">Social media analysis for product safety using text mining and sentiment analysis. </w:t>
+              </w:r>
+              <w:r>
+                <w:rPr>
+                  <w:noProof/>
+                </w:rPr>
+                <w:t xml:space="preserve">[Online] </w:t>
+              </w:r>
+              <w:r>
+                <w:rPr>
+                  <w:noProof/>
+                </w:rPr>
+                <w:br/>
+                <w:t xml:space="preserve">Available at: </w:t>
+              </w:r>
+              <w:r>
+                <w:rPr>
+                  <w:noProof/>
+                  <w:u w:val="single"/>
+                </w:rPr>
+                <w:t>https://ieeexplore.ieee.org/abstract/document/6930158</w:t>
+              </w:r>
+              <w:r>
+                <w:rPr>
+                  <w:noProof/>
+                </w:rPr>
+                <w:br/>
+                <w:t>[Accessed 03 06 2020].</w:t>
+              </w:r>
+            </w:p>
+            <w:p>
+              <w:pPr>
+                <w:pStyle w:val="Bibliography"/>
+                <w:rPr>
+                  <w:noProof/>
+                </w:rPr>
+              </w:pPr>
+              <w:r>
+                <w:rPr>
+                  <w:noProof/>
+                </w:rPr>
+                <w:t xml:space="preserve">J. Srnka, K. &amp; T. Koeszegi, S., 2007. </w:t>
+              </w:r>
+              <w:r>
+                <w:rPr>
+                  <w:i/>
+                  <w:iCs/>
+                  <w:noProof/>
+                </w:rPr>
+                <w:t xml:space="preserve">From Words to Numbers: How to Transform. </w:t>
+              </w:r>
+              <w:r>
+                <w:rPr>
+                  <w:noProof/>
+                </w:rPr>
+                <w:t xml:space="preserve">[Online] </w:t>
+              </w:r>
+              <w:r>
+                <w:rPr>
+                  <w:noProof/>
+                </w:rPr>
+                <w:br/>
+                <w:t xml:space="preserve">Available at: </w:t>
+              </w:r>
+              <w:r>
+                <w:rPr>
+                  <w:noProof/>
+                  <w:u w:val="single"/>
+                </w:rPr>
+                <w:t>https://www.dphu.org/uploads/attachements/books/books_3754_0.pdf</w:t>
+              </w:r>
+              <w:r>
+                <w:rPr>
+                  <w:noProof/>
+                </w:rPr>
+                <w:br/>
+                <w:t>[Accessed 3 6 2020].</w:t>
+              </w:r>
+            </w:p>
+            <w:p>
+              <w:pPr>
+                <w:pStyle w:val="Bibliography"/>
+                <w:rPr>
+                  <w:noProof/>
+                </w:rPr>
+              </w:pPr>
               <w:r>
                 <w:rPr>
                   <w:noProof/>
@@ -973,6 +3680,58 @@
               </w:r>
             </w:p>
             <w:p>
+              <w:pPr>
+                <w:pStyle w:val="Bibliography"/>
+                <w:rPr>
+                  <w:noProof/>
+                </w:rPr>
+              </w:pPr>
+              <w:r>
+                <w:rPr>
+                  <w:noProof/>
+                </w:rPr>
+                <w:t xml:space="preserve">Xueying, W., 2019. </w:t>
+              </w:r>
+              <w:r>
+                <w:rPr>
+                  <w:i/>
+                  <w:iCs/>
+                  <w:noProof/>
+                </w:rPr>
+                <w:t xml:space="preserve">Using Sentiment Analysis for Comparing Attitudes between Computer Professionals and Laypersons on the Topic of Artificial Intelligence. </w:t>
+              </w:r>
+              <w:r>
+                <w:rPr>
+                  <w:noProof/>
+                </w:rPr>
+                <w:t xml:space="preserve">[Online] </w:t>
+              </w:r>
+              <w:r>
+                <w:rPr>
+                  <w:noProof/>
+                </w:rPr>
+                <w:br/>
+                <w:t xml:space="preserve">Available at: </w:t>
+              </w:r>
+              <w:r>
+                <w:rPr>
+                  <w:noProof/>
+                  <w:u w:val="single"/>
+                </w:rPr>
+                <w:t>https://dl.acm.org/doi/abs/10.1145/3342827.3342829</w:t>
+              </w:r>
+              <w:r>
+                <w:rPr>
+                  <w:noProof/>
+                </w:rPr>
+                <w:br/>
+                <w:t>[Accessed 03 06 2020].</w:t>
+              </w:r>
+            </w:p>
+            <w:p>
+              <w:pPr>
+                <w:spacing w:line="480" w:lineRule="auto"/>
+              </w:pPr>
               <w:r>
                 <w:rPr>
                   <w:b/>
@@ -992,6 +3751,7 @@
       </w:pPr>
     </w:p>
     <w:sectPr>
+      <w:footerReference w:type="default" r:id="rId7"/>
       <w:pgSz w:w="12240" w:h="15840"/>
       <w:pgMar w:top="1440" w:right="1440" w:bottom="1440" w:left="1440" w:header="720" w:footer="720" w:gutter="0"/>
       <w:cols w:space="720"/>
@@ -999,6 +3759,110 @@
     </w:sectPr>
   </w:body>
 </w:document>
+</file>
+
+<file path=word/endnotes.xml><?xml version="1.0" encoding="utf-8"?>
+<w:endnotes xmlns:wpc="http://schemas.microsoft.com/office/word/2010/wordprocessingCanvas" xmlns:cx="http://schemas.microsoft.com/office/drawing/2014/chartex" xmlns:cx1="http://schemas.microsoft.com/office/drawing/2015/9/8/chartex" xmlns:cx2="http://schemas.microsoft.com/office/drawing/2015/10/21/chartex" xmlns:cx3="http://schemas.microsoft.com/office/drawing/2016/5/9/chartex" xmlns:cx4="http://schemas.microsoft.com/office/drawing/2016/5/10/chartex" xmlns:cx5="http://schemas.microsoft.com/office/drawing/2016/5/11/chartex" xmlns:cx6="http://schemas.microsoft.com/office/drawing/2016/5/12/chartex" xmlns:cx7="http://schemas.microsoft.com/office/drawing/2016/5/13/chartex" xmlns:cx8="http://schemas.microsoft.com/office/drawing/2016/5/14/chartex" xmlns:mc="http://schemas.openxmlformats.org/markup-compatibility/2006" xmlns:aink="http://schemas.microsoft.com/office/drawing/2016/ink" xmlns:am3d="http://schemas.microsoft.com/office/drawing/2017/model3d" xmlns:o="urn:schemas-microsoft-com:office:office" xmlns:r="http://schemas.openxmlformats.org/officeDocument/2006/relationships" xmlns:m="http://schemas.openxmlformats.org/officeDocument/2006/math" xmlns:v="urn:schemas-microsoft-com:vml" xmlns:wp14="http://schemas.microsoft.com/office/word/2010/wordprocessingDrawing" xmlns:wp="http://schemas.openxmlformats.org/drawingml/2006/wordprocessingDrawing" xmlns:w10="urn:schemas-microsoft-com:office:word" xmlns:w="http://schemas.openxmlformats.org/wordprocessingml/2006/main" xmlns:w14="http://schemas.microsoft.com/office/word/2010/wordml" xmlns:w15="http://schemas.microsoft.com/office/word/2012/wordml" xmlns:w16cex="http://schemas.microsoft.com/office/word/2018/wordml/cex" xmlns:w16cid="http://schemas.microsoft.com/office/word/2016/wordml/cid" xmlns:w16="http://schemas.microsoft.com/office/word/2018/wordml" xmlns:w16se="http://schemas.microsoft.com/office/word/2015/wordml/symex" xmlns:wpg="http://schemas.microsoft.com/office/word/2010/wordprocessingGroup" xmlns:wpi="http://schemas.microsoft.com/office/word/2010/wordprocessingInk" xmlns:wne="http://schemas.microsoft.com/office/word/2006/wordml" xmlns:wps="http://schemas.microsoft.com/office/word/2010/wordprocessingShape" mc:Ignorable="w14 w15 w16se w16cid w16 w16cex wp14">
+  <w:endnote w:type="separator" w:id="-1">
+    <w:p>
+      <w:pPr>
+        <w:spacing w:after="0" w:line="240" w:lineRule="auto"/>
+      </w:pPr>
+      <w:r>
+        <w:separator/>
+      </w:r>
+    </w:p>
+  </w:endnote>
+  <w:endnote w:type="continuationSeparator" w:id="0">
+    <w:p>
+      <w:pPr>
+        <w:spacing w:after="0" w:line="240" w:lineRule="auto"/>
+      </w:pPr>
+      <w:r>
+        <w:continuationSeparator/>
+      </w:r>
+    </w:p>
+  </w:endnote>
+</w:endnotes>
+</file>
+
+<file path=word/footer1.xml><?xml version="1.0" encoding="utf-8"?>
+<w:ftr xmlns:wpc="http://schemas.microsoft.com/office/word/2010/wordprocessingCanvas" xmlns:cx="http://schemas.microsoft.com/office/drawing/2014/chartex" xmlns:cx1="http://schemas.microsoft.com/office/drawing/2015/9/8/chartex" xmlns:cx2="http://schemas.microsoft.com/office/drawing/2015/10/21/chartex" xmlns:cx3="http://schemas.microsoft.com/office/drawing/2016/5/9/chartex" xmlns:cx4="http://schemas.microsoft.com/office/drawing/2016/5/10/chartex" xmlns:cx5="http://schemas.microsoft.com/office/drawing/2016/5/11/chartex" xmlns:cx6="http://schemas.microsoft.com/office/drawing/2016/5/12/chartex" xmlns:cx7="http://schemas.microsoft.com/office/drawing/2016/5/13/chartex" xmlns:cx8="http://schemas.microsoft.com/office/drawing/2016/5/14/chartex" xmlns:mc="http://schemas.openxmlformats.org/markup-compatibility/2006" xmlns:aink="http://schemas.microsoft.com/office/drawing/2016/ink" xmlns:am3d="http://schemas.microsoft.com/office/drawing/2017/model3d" xmlns:o="urn:schemas-microsoft-com:office:office" xmlns:r="http://schemas.openxmlformats.org/officeDocument/2006/relationships" xmlns:m="http://schemas.openxmlformats.org/officeDocument/2006/math" xmlns:v="urn:schemas-microsoft-com:vml" xmlns:wp14="http://schemas.microsoft.com/office/word/2010/wordprocessingDrawing" xmlns:wp="http://schemas.openxmlformats.org/drawingml/2006/wordprocessingDrawing" xmlns:w10="urn:schemas-microsoft-com:office:word" xmlns:w="http://schemas.openxmlformats.org/wordprocessingml/2006/main" xmlns:w14="http://schemas.microsoft.com/office/word/2010/wordml" xmlns:w15="http://schemas.microsoft.com/office/word/2012/wordml" xmlns:w16cex="http://schemas.microsoft.com/office/word/2018/wordml/cex" xmlns:w16cid="http://schemas.microsoft.com/office/word/2016/wordml/cid" xmlns:w16="http://schemas.microsoft.com/office/word/2018/wordml" xmlns:w16se="http://schemas.microsoft.com/office/word/2015/wordml/symex" xmlns:wpg="http://schemas.microsoft.com/office/word/2010/wordprocessingGroup" xmlns:wpi="http://schemas.microsoft.com/office/word/2010/wordprocessingInk" xmlns:wne="http://schemas.microsoft.com/office/word/2006/wordml" xmlns:wps="http://schemas.microsoft.com/office/word/2010/wordprocessingShape" mc:Ignorable="w14 w15 w16se w16cid w16 w16cex wp14">
+  <w:sdt>
+    <w:sdtPr>
+      <w:id w:val="-936898781"/>
+      <w:docPartObj>
+        <w:docPartGallery w:val="Page Numbers (Bottom of Page)"/>
+        <w:docPartUnique/>
+      </w:docPartObj>
+    </w:sdtPr>
+    <w:sdtContent>
+      <w:p>
+        <w:pPr>
+          <w:pStyle w:val="Footer"/>
+          <w:jc w:val="right"/>
+        </w:pPr>
+        <w:r>
+          <w:t xml:space="preserve">Page | </w:t>
+        </w:r>
+        <w:r>
+          <w:fldChar w:fldCharType="begin"/>
+        </w:r>
+        <w:r>
+          <w:instrText xml:space="preserve"> PAGE   \* MERGEFORMAT </w:instrText>
+        </w:r>
+        <w:r>
+          <w:fldChar w:fldCharType="separate"/>
+        </w:r>
+        <w:r>
+          <w:rPr>
+            <w:noProof/>
+          </w:rPr>
+          <w:t>2</w:t>
+        </w:r>
+        <w:r>
+          <w:rPr>
+            <w:noProof/>
+          </w:rPr>
+          <w:fldChar w:fldCharType="end"/>
+        </w:r>
+        <w:r>
+          <w:t xml:space="preserve"> </w:t>
+        </w:r>
+      </w:p>
+    </w:sdtContent>
+  </w:sdt>
+  <w:p>
+    <w:pPr>
+      <w:pStyle w:val="Footer"/>
+    </w:pPr>
+  </w:p>
+</w:ftr>
+</file>
+
+<file path=word/footnotes.xml><?xml version="1.0" encoding="utf-8"?>
+<w:footnotes xmlns:wpc="http://schemas.microsoft.com/office/word/2010/wordprocessingCanvas" xmlns:cx="http://schemas.microsoft.com/office/drawing/2014/chartex" xmlns:cx1="http://schemas.microsoft.com/office/drawing/2015/9/8/chartex" xmlns:cx2="http://schemas.microsoft.com/office/drawing/2015/10/21/chartex" xmlns:cx3="http://schemas.microsoft.com/office/drawing/2016/5/9/chartex" xmlns:cx4="http://schemas.microsoft.com/office/drawing/2016/5/10/chartex" xmlns:cx5="http://schemas.microsoft.com/office/drawing/2016/5/11/chartex" xmlns:cx6="http://schemas.microsoft.com/office/drawing/2016/5/12/chartex" xmlns:cx7="http://schemas.microsoft.com/office/drawing/2016/5/13/chartex" xmlns:cx8="http://schemas.microsoft.com/office/drawing/2016/5/14/chartex" xmlns:mc="http://schemas.openxmlformats.org/markup-compatibility/2006" xmlns:aink="http://schemas.microsoft.com/office/drawing/2016/ink" xmlns:am3d="http://schemas.microsoft.com/office/drawing/2017/model3d" xmlns:o="urn:schemas-microsoft-com:office:office" xmlns:r="http://schemas.openxmlformats.org/officeDocument/2006/relationships" xmlns:m="http://schemas.openxmlformats.org/officeDocument/2006/math" xmlns:v="urn:schemas-microsoft-com:vml" xmlns:wp14="http://schemas.microsoft.com/office/word/2010/wordprocessingDrawing" xmlns:wp="http://schemas.openxmlformats.org/drawingml/2006/wordprocessingDrawing" xmlns:w10="urn:schemas-microsoft-com:office:word" xmlns:w="http://schemas.openxmlformats.org/wordprocessingml/2006/main" xmlns:w14="http://schemas.microsoft.com/office/word/2010/wordml" xmlns:w15="http://schemas.microsoft.com/office/word/2012/wordml" xmlns:w16cex="http://schemas.microsoft.com/office/word/2018/wordml/cex" xmlns:w16cid="http://schemas.microsoft.com/office/word/2016/wordml/cid" xmlns:w16="http://schemas.microsoft.com/office/word/2018/wordml" xmlns:w16se="http://schemas.microsoft.com/office/word/2015/wordml/symex" xmlns:wpg="http://schemas.microsoft.com/office/word/2010/wordprocessingGroup" xmlns:wpi="http://schemas.microsoft.com/office/word/2010/wordprocessingInk" xmlns:wne="http://schemas.microsoft.com/office/word/2006/wordml" xmlns:wps="http://schemas.microsoft.com/office/word/2010/wordprocessingShape" mc:Ignorable="w14 w15 w16se w16cid w16 w16cex wp14">
+  <w:footnote w:type="separator" w:id="-1">
+    <w:p>
+      <w:pPr>
+        <w:spacing w:after="0" w:line="240" w:lineRule="auto"/>
+      </w:pPr>
+      <w:r>
+        <w:separator/>
+      </w:r>
+    </w:p>
+  </w:footnote>
+  <w:footnote w:type="continuationSeparator" w:id="0">
+    <w:p>
+      <w:pPr>
+        <w:spacing w:after="0" w:line="240" w:lineRule="auto"/>
+      </w:pPr>
+      <w:r>
+        <w:continuationSeparator/>
+      </w:r>
+    </w:p>
+  </w:footnote>
+</w:footnotes>
 </file>
 
 <file path=word/styles.xml><?xml version="1.0" encoding="utf-8"?>
@@ -1586,6 +4450,69 @@
     <w:unhideWhenUsed/>
     <w:rsid w:val="00ED0AA3"/>
   </w:style>
+  <w:style w:type="table" w:styleId="TableGrid">
+    <w:name w:val="Table Grid"/>
+    <w:basedOn w:val="TableNormal"/>
+    <w:uiPriority w:val="39"/>
+    <w:rsid w:val="00F624C5"/>
+    <w:pPr>
+      <w:spacing w:after="0" w:line="240" w:lineRule="auto"/>
+    </w:pPr>
+    <w:tblPr>
+      <w:tblBorders>
+        <w:top w:val="single" w:sz="4" w:space="0" w:color="auto"/>
+        <w:left w:val="single" w:sz="4" w:space="0" w:color="auto"/>
+        <w:bottom w:val="single" w:sz="4" w:space="0" w:color="auto"/>
+        <w:right w:val="single" w:sz="4" w:space="0" w:color="auto"/>
+        <w:insideH w:val="single" w:sz="4" w:space="0" w:color="auto"/>
+        <w:insideV w:val="single" w:sz="4" w:space="0" w:color="auto"/>
+      </w:tblBorders>
+    </w:tblPr>
+  </w:style>
+  <w:style w:type="paragraph" w:styleId="Header">
+    <w:name w:val="header"/>
+    <w:basedOn w:val="Normal"/>
+    <w:link w:val="HeaderChar"/>
+    <w:uiPriority w:val="99"/>
+    <w:unhideWhenUsed/>
+    <w:rsid w:val="00D3203E"/>
+    <w:pPr>
+      <w:tabs>
+        <w:tab w:val="center" w:pos="4680"/>
+        <w:tab w:val="right" w:pos="9360"/>
+      </w:tabs>
+      <w:spacing w:after="0" w:line="240" w:lineRule="auto"/>
+    </w:pPr>
+  </w:style>
+  <w:style w:type="character" w:customStyle="1" w:styleId="HeaderChar">
+    <w:name w:val="Header Char"/>
+    <w:basedOn w:val="DefaultParagraphFont"/>
+    <w:link w:val="Header"/>
+    <w:uiPriority w:val="99"/>
+    <w:rsid w:val="00D3203E"/>
+  </w:style>
+  <w:style w:type="paragraph" w:styleId="Footer">
+    <w:name w:val="footer"/>
+    <w:basedOn w:val="Normal"/>
+    <w:link w:val="FooterChar"/>
+    <w:uiPriority w:val="99"/>
+    <w:unhideWhenUsed/>
+    <w:rsid w:val="00D3203E"/>
+    <w:pPr>
+      <w:tabs>
+        <w:tab w:val="center" w:pos="4680"/>
+        <w:tab w:val="right" w:pos="9360"/>
+      </w:tabs>
+      <w:spacing w:after="0" w:line="240" w:lineRule="auto"/>
+    </w:pPr>
+  </w:style>
+  <w:style w:type="character" w:customStyle="1" w:styleId="FooterChar">
+    <w:name w:val="Footer Char"/>
+    <w:basedOn w:val="DefaultParagraphFont"/>
+    <w:link w:val="Footer"/>
+    <w:uiPriority w:val="99"/>
+    <w:rsid w:val="00D3203E"/>
+  </w:style>
 </w:styles>
 </file>
 
@@ -1933,13 +4860,91 @@
     <b:MonthAccessed>28</b:MonthAccessed>
     <b:DayAccessed>5</b:DayAccessed>
     <b:URL>https://visualstudiomagazine.com/articles/2018/11/01/sentiment-analysis-using-keras.aspx</b:URL>
+    <b:RefOrder>5</b:RefOrder>
+  </b:Source>
+  <b:Source>
+    <b:Tag>JKa</b:Tag>
+    <b:SourceType>InternetSite</b:SourceType>
+    <b:Guid>{18C21C44-C549-482D-A897-D6F5B136AFF2}</b:Guid>
+    <b:Author>
+      <b:Author>
+        <b:NameList>
+          <b:Person>
+            <b:Last>J. Srnka</b:Last>
+            <b:First>Katharina</b:First>
+          </b:Person>
+          <b:Person>
+            <b:Last>T. Koeszegi</b:Last>
+            <b:First>Sabine</b:First>
+          </b:Person>
+        </b:NameList>
+      </b:Author>
+    </b:Author>
+    <b:Title>From Words to Numbers: How to Transform</b:Title>
+    <b:Year>2007</b:Year>
+    <b:YearAccessed>2020</b:YearAccessed>
+    <b:MonthAccessed>6</b:MonthAccessed>
+    <b:DayAccessed>3</b:DayAccessed>
+    <b:URL>https://www.dphu.org/uploads/attachements/books/books_3754_0.pdf</b:URL>
+    <b:RefOrder>3</b:RefOrder>
+  </b:Source>
+  <b:Source>
+    <b:Tag>Wan19</b:Tag>
+    <b:SourceType>InternetSite</b:SourceType>
+    <b:Guid>{0F274160-108D-4765-B2C9-E095C5F5AC66}</b:Guid>
+    <b:Author>
+      <b:Author>
+        <b:NameList>
+          <b:Person>
+            <b:Last>Xueying</b:Last>
+            <b:First>Wang</b:First>
+          </b:Person>
+        </b:NameList>
+      </b:Author>
+    </b:Author>
+    <b:Title>Using Sentiment Analysis for Comparing Attitudes between Computer Professionals and Laypersons on the Topic of Artificial Intelligence</b:Title>
+    <b:Year>2019</b:Year>
+    <b:YearAccessed>2020</b:YearAccessed>
+    <b:MonthAccessed>06</b:MonthAccessed>
+    <b:DayAccessed>03</b:DayAccessed>
+    <b:URL>https://dl.acm.org/doi/abs/10.1145/3342827.3342829</b:URL>
+    <b:RefOrder>4</b:RefOrder>
+  </b:Source>
+  <b:Source>
+    <b:Tag>Isa</b:Tag>
+    <b:SourceType>InternetSite</b:SourceType>
+    <b:Guid>{2A3A8D71-95D7-4B42-88E7-2DE933C2F48E}</b:Guid>
+    <b:Author>
+      <b:Author>
+        <b:NameList>
+          <b:Person>
+            <b:Last>Isah</b:Last>
+            <b:First>Haruna</b:First>
+          </b:Person>
+          <b:Person>
+            <b:Last>Trundle</b:Last>
+            <b:First>Paul</b:First>
+          </b:Person>
+          <b:Person>
+            <b:Last>Neagu</b:Last>
+            <b:First>Daniel</b:First>
+          </b:Person>
+        </b:NameList>
+      </b:Author>
+    </b:Author>
+    <b:Title>Social media analysis for product safety using text mining and sentiment analysis</b:Title>
+    <b:Year>2014</b:Year>
+    <b:YearAccessed>2020</b:YearAccessed>
+    <b:MonthAccessed>06</b:MonthAccessed>
+    <b:DayAccessed>03</b:DayAccessed>
+    <b:URL>https://ieeexplore.ieee.org/abstract/document/6930158</b:URL>
     <b:RefOrder>2</b:RefOrder>
   </b:Source>
 </b:Sources>
 </file>
 
 <file path=customXml/itemProps1.xml><?xml version="1.0" encoding="utf-8"?>
-<ds:datastoreItem xmlns:ds="http://schemas.openxmlformats.org/officeDocument/2006/customXml" ds:itemID="{3644C2D3-8F9E-4206-90E9-D3E19A0A62A5}">
+<ds:datastoreItem xmlns:ds="http://schemas.openxmlformats.org/officeDocument/2006/customXml" ds:itemID="{A7E19DB5-B618-4764-914D-0829719BB506}">
   <ds:schemaRefs>
     <ds:schemaRef ds:uri="http://schemas.openxmlformats.org/officeDocument/2006/bibliography"/>
   </ds:schemaRefs>

</xml_diff>